<commit_message>
finish response to reviewers
</commit_message>
<xml_diff>
--- a/review/Response-to-reviews.docx
+++ b/review/Response-to-reviews.docx
@@ -115,6 +115,58 @@
         <w:t xml:space="preserve">Dropped from flowering model.</w:t>
       </w:r>
     </w:p>
+    <w:p>
+      <w:pPr>
+        <w:pStyle w:val="FirstParagraph"/>
+      </w:pPr>
+      <w:r>
+        <w:t xml:space="preserve">For coverletter:</w:t>
+      </w:r>
+    </w:p>
+    <w:p>
+      <w:pPr>
+        <w:pStyle w:val="BodyText"/>
+      </w:pPr>
+      <w:r>
+        <w:t xml:space="preserve">we identified ___ main suggestions</w:t>
+      </w:r>
+    </w:p>
+    <w:p>
+      <w:pPr>
+        <w:numPr>
+          <w:ilvl w:val="0"/>
+          <w:numId w:val="1002"/>
+        </w:numPr>
+        <w:pStyle w:val="Compact"/>
+      </w:pPr>
+      <w:r>
+        <w:t xml:space="preserve">more in depth explanation of model (both technical and for broad audience)</w:t>
+      </w:r>
+    </w:p>
+    <w:p>
+      <w:pPr>
+        <w:numPr>
+          <w:ilvl w:val="0"/>
+          <w:numId w:val="1002"/>
+        </w:numPr>
+        <w:pStyle w:val="Compact"/>
+      </w:pPr>
+      <w:r>
+        <w:t xml:space="preserve">something about changing declaritive statements about habitat:SPEI,Lag interaction. Added caveats about limitations of DLNM approach. Expanded on this in future directions to draw attention to the importance of including interactions for demography.</w:t>
+      </w:r>
+    </w:p>
+    <w:p>
+      <w:pPr>
+        <w:numPr>
+          <w:ilvl w:val="0"/>
+          <w:numId w:val="1002"/>
+        </w:numPr>
+        <w:pStyle w:val="Compact"/>
+      </w:pPr>
+      <w:r>
+        <w:t xml:space="preserve">R_ suggested increasing k, important suggestion. While it didn’t alter the conclusions, it did require considerable work and further evaluation of results. new appendix, review rewrite</w:t>
+      </w:r>
+    </w:p>
     <w:bookmarkStart w:id="29" w:name="reviewer-1"/>
     <w:p>
       <w:pPr>
@@ -183,6 +235,20 @@
         <w:t xml:space="preserve">Below I provide suggestions for improvement, particularly aimed to make the new modeling approach more accessible.</w:t>
       </w:r>
     </w:p>
+    <w:p>
+      <w:pPr>
+        <w:pStyle w:val="FirstParagraph"/>
+      </w:pPr>
+      <w:r>
+        <w:t xml:space="preserve">We are delighted that the reviewer found the manuscript engaging and valuable.</w:t>
+      </w:r>
+      <w:r>
+        <w:t xml:space="preserve"> </w:t>
+      </w:r>
+      <w:r>
+        <w:t xml:space="preserve">Our responses to specific suggestions follow.</w:t>
+      </w:r>
+    </w:p>
     <w:bookmarkStart w:id="20" w:name="R1-1"/>
     <w:p>
       <w:pPr>
@@ -241,19 +307,7 @@
         <w:pStyle w:val="FirstParagraph"/>
       </w:pPr>
       <w:r>
-        <w:t xml:space="preserve">We edited a sentence in the introduction that cites</w:t>
-      </w:r>
-      <w:r>
-        <w:t xml:space="preserve"> </w:t>
-      </w:r>
-      <w:r>
-        <w:t xml:space="preserve">Esteban et al. (2021)</w:t>
-      </w:r>
-      <w:r>
-        <w:t xml:space="preserve"> </w:t>
-      </w:r>
-      <w:r>
-        <w:t xml:space="preserve">to clarify that both extreme dry and wet conditions reduce growth and survival of trees in the Amazon.</w:t>
+        <w:t xml:space="preserve">We edited a sentence in the introduction that cites Esteban et al. (2021) to clarify that both extreme dry and wet conditions reduce growth and survival of trees in the Amazon.</w:t>
       </w:r>
       <w:r>
         <w:t xml:space="preserve"> </w:t>
@@ -370,6 +424,14 @@
         <w:t xml:space="preserve">evidence/hypotheses also seems important.</w:t>
       </w:r>
     </w:p>
+    <w:p>
+      <w:pPr>
+        <w:pStyle w:val="FirstParagraph"/>
+      </w:pPr>
+      <w:r>
+        <w:t xml:space="preserve">At the reviewer’s suggestion, we have added a short paragraph to the introduction explaining why the pressures of habitat fragmentation and climate change might interact (i.e. be more than additive).</w:t>
+      </w:r>
+    </w:p>
     <w:bookmarkEnd w:id="21"/>
     <w:bookmarkStart w:id="22" w:name="R1-3"/>
     <w:p>
@@ -505,7 +567,7 @@
         <w:pStyle w:val="FirstParagraph"/>
       </w:pPr>
       <w:r>
-        <w:t xml:space="preserve">Because model selection was performed automatically by shrinkage using the</w:t>
+        <w:t xml:space="preserve">Rather than comparing the fit of multiple models with different predictors, we took advantage of the</w:t>
       </w:r>
       <w:r>
         <w:t xml:space="preserve"> </w:t>
@@ -535,7 +597,13 @@
         <w:t xml:space="preserve"> </w:t>
       </w:r>
       <w:r>
-        <w:t xml:space="preserve">function, we cannot show relative model fits (i.e., we did not perform model selection and can’t show dAIC).</w:t>
+        <w:t xml:space="preserve">function, which adds an additional penalty to smooth terms that effectively removes them from the model if they are not supported by data.</w:t>
+      </w:r>
+      <w:r>
+        <w:t xml:space="preserve"> </w:t>
+      </w:r>
+      <w:r>
+        <w:t xml:space="preserve">Therefore we cannot show something like a dAIC table.</w:t>
       </w:r>
       <w:r>
         <w:t xml:space="preserve"> </w:t>
@@ -553,7 +621,7 @@
         <w:t xml:space="preserve"> </w:t>
       </w:r>
       <w:r>
-        <w:t xml:space="preserve">values for each model indicating fit as well as estimated degrees of freedom and p-values for each term.</w:t>
+        <w:t xml:space="preserve">values for each model indicating fit as well as estimated degrees of freedom and p-values for each term (Table 2).</w:t>
       </w:r>
       <w:r>
         <w:t xml:space="preserve"> </w:t>
@@ -618,7 +686,7 @@
         <w:t xml:space="preserve">1.9</w:t>
       </w:r>
       <w:r>
-        <w:t xml:space="preserve">, but showing the raw data made the plots visually cluttered, in our opinion.</w:t>
+        <w:t xml:space="preserve">), but showing the raw data made the plots visually cluttered, in our opinion.</w:t>
       </w:r>
       <w:r>
         <w:t xml:space="preserve"> </w:t>
@@ -698,33 +766,22 @@
         <w:pStyle w:val="FirstParagraph"/>
       </w:pPr>
       <w:r>
-        <w:t xml:space="preserve">(Something I’m considering adding to the discussion):</w:t>
-      </w:r>
-    </w:p>
-    <w:p>
-      <w:pPr>
-        <w:pStyle w:val="BodyText"/>
-      </w:pPr>
-      <w:r>
-        <w:t xml:space="preserve">“</w:t>
-      </w:r>
-      <w:r>
-        <w:t xml:space="preserve">The main limitation for detecting lagged effects with any method is data, and the specifics of data limitations have not yet been systematically explored.</w:t>
-      </w:r>
-      <w:r>
-        <w:t xml:space="preserve"> </w:t>
-      </w:r>
-      <w:r>
-        <w:t xml:space="preserve">Teller et al. (2016)</w:t>
-      </w:r>
-      <w:r>
-        <w:t xml:space="preserve"> </w:t>
-      </w:r>
-      <w:r>
-        <w:t xml:space="preserve">used simulations to show that 20–25 years of data were required to detect lagged effects using their method, but this cutoff depends on the effect size and the number of climate extremes in the dataset. Additionally, there is some evidence that appropriate spatial replication could drastically reduce the number of years of data required (Aldo Compagnoni’s ESA talk).</w:t>
-      </w:r>
-      <w:r>
-        <w:t xml:space="preserve">”</w:t>
+        <w:t xml:space="preserve">The main limitations of this method are of data (see also reviewer 2’s comment</w:t>
+      </w:r>
+      <w:r>
+        <w:t xml:space="preserve"> </w:t>
+      </w:r>
+      <w:r>
+        <w:t xml:space="preserve">2.14</w:t>
+      </w:r>
+      <w:r>
+        <w:t xml:space="preserve">).</w:t>
+      </w:r>
+      <w:r>
+        <w:t xml:space="preserve"> </w:t>
+      </w:r>
+      <w:r>
+        <w:t xml:space="preserve">We have added some text to the discussion describing limitations found in previous simulation studies, and new unpublished evidence that spatial replication may be more valuable than long time series for detecting demographic effects of the environment.</w:t>
       </w:r>
     </w:p>
     <w:p>
@@ -740,7 +797,7 @@
         <w:pStyle w:val="FirstParagraph"/>
       </w:pPr>
       <w:r>
-        <w:t xml:space="preserve">On the contrary, averaging weather conditions over an entire year likely obscures ways plants perceive environmental variation.</w:t>
+        <w:t xml:space="preserve">Counter-intuitively, averaging weather conditions over an entire year may obscure ways plants perceive environmental variation.</w:t>
       </w:r>
       <w:r>
         <w:t xml:space="preserve"> </w:t>
@@ -759,6 +816,12 @@
       </w:r>
       <w:r>
         <w:t xml:space="preserve">Collapsing finer temporal scale environmental drivers to yearly averages (or a few means of arbitrarily chosen climate windows) is exactly what we avoid with this method.</w:t>
+      </w:r>
+      <w:r>
+        <w:t xml:space="preserve"> </w:t>
+      </w:r>
+      <w:r>
+        <w:t xml:space="preserve">The caveat to this is that without finer scale demographic data, one may not be able to discern the cause of an apparent delayed effect, which is why we expand on several possible mechanisms for delayed effects in detail in the discussion.</w:t>
       </w:r>
     </w:p>
     <w:p>
@@ -912,7 +975,7 @@
         <w:t xml:space="preserve">“</w:t>
       </w:r>
       <w:r>
-        <w:t xml:space="preserve">growth</w:t>
+        <w:t xml:space="preserve">growth.</w:t>
       </w:r>
       <w:r>
         <w:t xml:space="preserve">”</w:t>
@@ -974,9 +1037,6 @@
       </w:r>
       <w:r>
         <w:t xml:space="preserve">”</w:t>
-      </w:r>
-      <w:r>
-        <w:t xml:space="preserve"> </w:t>
       </w:r>
     </w:p>
     <w:p>
@@ -1055,6 +1115,62 @@
         <w:t xml:space="preserve">(the discussion talks about the opposite) The next paragraph kind of goes there, but the link could be tighter.</w:t>
       </w:r>
     </w:p>
+    <w:p>
+      <w:pPr>
+        <w:pStyle w:val="FirstParagraph"/>
+      </w:pPr>
+      <w:r>
+        <w:t xml:space="preserve">We are a little hesitant to speculate too much here, as not much is known about the optimal microclimate conditions for flowering in</w:t>
+      </w:r>
+      <w:r>
+        <w:t xml:space="preserve"> </w:t>
+      </w:r>
+      <w:r>
+        <w:rPr>
+          <w:iCs/>
+          <w:i/>
+        </w:rPr>
+        <w:t xml:space="preserve">H. acuminata</w:t>
+      </w:r>
+      <w:r>
+        <w:t xml:space="preserve">, but we have revised this paragraph (see also our response to</w:t>
+      </w:r>
+      <w:r>
+        <w:t xml:space="preserve"> </w:t>
+      </w:r>
+      <w:r>
+        <w:t xml:space="preserve">2.16</w:t>
+      </w:r>
+      <w:r>
+        <w:t xml:space="preserve">).</w:t>
+      </w:r>
+      <w:r>
+        <w:t xml:space="preserve"> </w:t>
+      </w:r>
+      <w:r>
+        <w:t xml:space="preserve">It now includes the following possible explanation:</w:t>
+      </w:r>
+      <w:r>
+        <w:t xml:space="preserve"> </w:t>
+      </w:r>
+      <w:r>
+        <w:rPr>
+          <w:iCs/>
+          <w:i/>
+        </w:rPr>
+        <w:t xml:space="preserve">"Drought conditions could be favorable for H. accuminata flowering due to increased temperatures or decreased cloudiness associated with droughts (Pau et al. 2013),</w:t>
+      </w:r>
+      <w:r>
+        <w:t xml:space="preserve"> </w:t>
+      </w:r>
+      <w:r>
+        <w:rPr>
+          <w:iCs/>
+          <w:i/>
+        </w:rPr>
+        <w:t xml:space="preserve">and the effects could be delayed due to the development time of inflorescences."</w:t>
+      </w:r>
+    </w:p>
     <w:bookmarkEnd w:id="27"/>
     <w:bookmarkStart w:id="28" w:name="R1-figs"/>
     <w:p>
@@ -1093,16 +1209,7 @@
         <w:pStyle w:val="FirstParagraph"/>
       </w:pPr>
       <w:r>
-        <w:t xml:space="preserve">… see also response to</w:t>
-      </w:r>
-      <w:r>
-        <w:t xml:space="preserve"> </w:t>
-      </w:r>
-      <w:r>
-        <w:t xml:space="preserve">3.8</w:t>
-      </w:r>
-      <w:r>
-        <w:t xml:space="preserve">.</w:t>
+        <w:t xml:space="preserve">We have added a sentence about this figure in the results.</w:t>
       </w:r>
     </w:p>
     <w:p>
@@ -1124,7 +1231,7 @@
         <w:t xml:space="preserve"> </w:t>
       </w:r>
       <w:r>
-        <w:t xml:space="preserve">We have reverted the figure to this version (see response below) and this should be obvious now.</w:t>
+        <w:t xml:space="preserve">We have reverted the figure to this version (see response below) and this should be more obvious now.</w:t>
       </w:r>
     </w:p>
     <w:p>
@@ -1203,7 +1310,7 @@
         <w:t xml:space="preserve"> </w:t>
       </w:r>
       <w:r>
-        <w:t xml:space="preserve">We have not clarified that in the figure caption.</w:t>
+        <w:t xml:space="preserve">We have now clarified that in the figure caption.</w:t>
       </w:r>
     </w:p>
     <w:p>
@@ -1260,7 +1367,7 @@
     </w:p>
     <w:bookmarkEnd w:id="28"/>
     <w:bookmarkEnd w:id="29"/>
-    <w:bookmarkStart w:id="53" w:name="reviewer-2"/>
+    <w:bookmarkStart w:id="52" w:name="reviewer-2"/>
     <w:p>
       <w:pPr>
         <w:pStyle w:val="Heading1"/>
@@ -1322,6 +1429,20 @@
         <w:t xml:space="preserve">I hope the authors will find my comments helpful in improving this already very good manuscript.</w:t>
       </w:r>
     </w:p>
+    <w:p>
+      <w:pPr>
+        <w:pStyle w:val="FirstParagraph"/>
+      </w:pPr>
+      <w:r>
+        <w:t xml:space="preserve">We are glad to hear the reviewer saw this work as important and well written.</w:t>
+      </w:r>
+      <w:r>
+        <w:t xml:space="preserve"> </w:t>
+      </w:r>
+      <w:r>
+        <w:t xml:space="preserve">We address specific concerns and suggestions below.</w:t>
+      </w:r>
+    </w:p>
     <w:bookmarkStart w:id="30" w:name="R2-1"/>
     <w:p>
       <w:pPr>
@@ -1430,22 +1551,13 @@
         <w:pStyle w:val="FirstParagraph"/>
       </w:pPr>
       <w:r>
-        <w:t xml:space="preserve">Bruna, Fiske, and Trager (2009)</w:t>
-      </w:r>
-      <w:r>
-        <w:t xml:space="preserve"> </w:t>
-      </w:r>
-      <w:r>
-        <w:t xml:space="preserve">discusses the lack of knowledge of what demographic vital rates (e.g. survival, reproduction, recruitment) contribute most to population declines in fragments.</w:t>
-      </w:r>
-      <w:r>
-        <w:t xml:space="preserve"> </w:t>
-      </w:r>
-      <w:r>
-        <w:t xml:space="preserve">We have edited this line to clarify: "</w:t>
-      </w:r>
-      <w:r>
-        <w:t xml:space="preserve"> </w:t>
+        <w:t xml:space="preserve">The reference, Bruna et al. (2009), discusses the lack of knowledge of what demographic vital rates (e.g. survival, reproduction, recruitment) in which life stages (e.g. small or large individuals) contribute most to population declines in fragments.</w:t>
+      </w:r>
+      <w:r>
+        <w:t xml:space="preserve"> </w:t>
+      </w:r>
+      <w:r>
+        <w:t xml:space="preserve">We have re-ordered this sentence to emphasize the hypothesis that fragmentation alters survival, growth, or reproduction with the caveat that few studies have determined which of these vital rate changes are driving extinctions.</w:t>
       </w:r>
     </w:p>
     <w:bookmarkEnd w:id="31"/>
@@ -1552,6 +1664,14 @@
         <w:t xml:space="preserve">Lines 251ff: I don’t see a reference of Fig 2 in the result section.</w:t>
       </w:r>
     </w:p>
+    <w:p>
+      <w:pPr>
+        <w:pStyle w:val="FirstParagraph"/>
+      </w:pPr>
+      <w:r>
+        <w:t xml:space="preserve">We have added a sentence to the results that refers to this figure.</w:t>
+      </w:r>
+    </w:p>
     <w:bookmarkEnd w:id="33"/>
     <w:bookmarkStart w:id="34" w:name="R2-5"/>
     <w:p>
@@ -1658,9 +1778,37 @@
       <w:r>
         <w:t xml:space="preserve">While this statement is true, there are also years where flowering is lower in CF (e.g., 2002 similar values as following the drought in 2003 in fragments).</w:t>
       </w:r>
-      <w:r>
-        <w:t xml:space="preserve"> </w:t>
-      </w:r>
+    </w:p>
+    <w:p>
+      <w:pPr>
+        <w:pStyle w:val="FirstParagraph"/>
+      </w:pPr>
+      <w:r>
+        <w:t xml:space="preserve">We thank the reviewer for pointing this out.</w:t>
+      </w:r>
+      <w:r>
+        <w:t xml:space="preserve"> </w:t>
+      </w:r>
+      <w:r>
+        <w:t xml:space="preserve">In fact, with updated data, 2006 actually shows the largest disparity in proportion of large plants flowering with a greater proportion flowering in 1 ha fragments.</w:t>
+      </w:r>
+      <w:r>
+        <w:t xml:space="preserve"> </w:t>
+      </w:r>
+      <w:r>
+        <w:t xml:space="preserve">However, the total number of flowering plants in fragments was always lower due to 1) lower plant density in fragments and 2) fewer large reproductive-sized plants in fragments.</w:t>
+      </w:r>
+      <w:r>
+        <w:t xml:space="preserve"> </w:t>
+      </w:r>
+      <w:r>
+        <w:t xml:space="preserve">We have clarified this in the revisions.</w:t>
+      </w:r>
+    </w:p>
+    <w:p>
+      <w:pPr>
+        <w:pStyle w:val="BlockText"/>
+      </w:pPr>
       <w:r>
         <w:t xml:space="preserve">I feel that the reporting of the results is a bit biased towards concluding that plants do worse in fragments compared to CF, especially since none of the result reported so far are significant.</w:t>
       </w:r>
@@ -1670,13 +1818,19 @@
         <w:pStyle w:val="FirstParagraph"/>
       </w:pPr>
       <w:r>
-        <w:t xml:space="preserve">The difference in flowering probability between cointinuous forests and fragments is in fact significant.</w:t>
-      </w:r>
-      <w:r>
-        <w:t xml:space="preserve"> </w:t>
-      </w:r>
-      <w:r>
-        <w:t xml:space="preserve">We have added Table 1 that shows the model intercepts ± 84% confidence intervals, which is comparable to testing a main effect of habitat if we were able to include both habitats in the same model.</w:t>
+        <w:t xml:space="preserve">We have added Table 1 to clarify what statistically significant results we found between habitats.</w:t>
+      </w:r>
+      <w:r>
+        <w:t xml:space="preserve"> </w:t>
+      </w:r>
+      <w:r>
+        <w:t xml:space="preserve">The table shows the model intercepts ± 84% confidence intervals, which is comparable to testing a main effect of habitat.</w:t>
+      </w:r>
+      <w:r>
+        <w:t xml:space="preserve"> </w:t>
+      </w:r>
+      <w:r>
+        <w:t xml:space="preserve">The difference in flowering probability between continuous forests and fragments is in fact significant, although the difference is slight.</w:t>
       </w:r>
     </w:p>
     <w:bookmarkEnd w:id="35"/>
@@ -1708,15 +1862,85 @@
       <w:r>
         <w:t xml:space="preserve">Hence, I would recommend interpreting the results concerning the difference between fragments and CF with caution.</w:t>
       </w:r>
-      <w:r>
-        <w:t xml:space="preserve"> </w:t>
-      </w:r>
+    </w:p>
+    <w:p>
+      <w:pPr>
+        <w:pStyle w:val="FirstParagraph"/>
+      </w:pPr>
+      <w:r>
+        <w:t xml:space="preserve">Because we were not able to test for a significant interaction between habitat and lagged SPEI, we did not intend to suggest that our results implied statistically significant differences in the shape of the crossbasis functions between fragments and continuous forest.</w:t>
+      </w:r>
+      <w:r>
+        <w:t xml:space="preserve"> </w:t>
+      </w:r>
+      <w:r>
+        <w:t xml:space="preserve">We have made changes throughout the manuscript that clarify this and remove some of the stronger declarative language about differences in the effects of SPEI between continuous forest and forest fragments.</w:t>
+      </w:r>
+    </w:p>
+    <w:p>
+      <w:pPr>
+        <w:pStyle w:val="BlockText"/>
+      </w:pPr>
       <w:r>
         <w:t xml:space="preserve">I would like to see at least a justification for why representing the difference figures are meaningful.</w:t>
       </w:r>
     </w:p>
+    <w:p>
+      <w:pPr>
+        <w:pStyle w:val="FirstParagraph"/>
+      </w:pPr>
+      <w:r>
+        <w:t xml:space="preserve">We believe the difference figures (panel c in figure 4,5, and 6) are helpful in showing combinations of SPEI and lag time where the marginal effects on vital rates are most divergent between continuous forest and fragments.</w:t>
+      </w:r>
+      <w:r>
+        <w:t xml:space="preserve"> </w:t>
+      </w:r>
+      <w:r>
+        <w:t xml:space="preserve">For example, at a lag of 0, wet conditions have a positive effect on survival in continuous forest and a negative effect on survival in fragments, leading to a large predicted difference in survival between habitats under those conditions.</w:t>
+      </w:r>
+    </w:p>
+    <w:p>
+      <w:pPr>
+        <w:pStyle w:val="BlockText"/>
+      </w:pPr>
+      <w:r>
+        <w:t xml:space="preserve">Line 301-301: This is somewhat misleading because as you describe later SPEI at time lags 15-20 and 32-36 are significant also.</w:t>
+      </w:r>
+      <w:r>
+        <w:t xml:space="preserve"> </w:t>
+      </w:r>
+      <w:r>
+        <w:t xml:space="preserve">I wonder if it might be better to describe the entire Fig 4b and then the entire Fig 4a.</w:t>
+      </w:r>
+      <w:r>
+        <w:t xml:space="preserve"> </w:t>
+      </w:r>
+      <w:r>
+        <w:t xml:space="preserve">What springs to my mind is that the area that is significant is much larger in in fragments compared to CF.</w:t>
+      </w:r>
+      <w:r>
+        <w:t xml:space="preserve"> </w:t>
+      </w:r>
+      <w:r>
+        <w:t xml:space="preserve">It seems that in CF only a few months are significant.</w:t>
+      </w:r>
+      <w:r>
+        <w:t xml:space="preserve"> </w:t>
+      </w:r>
+      <w:r>
+        <w:t xml:space="preserve">Surprisingly they fall not consistently in the dry or wet season.</w:t>
+      </w:r>
+    </w:p>
+    <w:p>
+      <w:pPr>
+        <w:pStyle w:val="FirstParagraph"/>
+      </w:pPr>
+      <w:r>
+        <w:t xml:space="preserve">We see how this could be confusing and have taken the reviewers suggestion to include the 32–36 month lag when describing lags that are significant for each habitat.</w:t>
+      </w:r>
+    </w:p>
     <w:bookmarkEnd w:id="36"/>
-    <w:bookmarkStart w:id="37" w:name="R2-8"/>
+    <w:bookmarkStart w:id="37" w:name="R2-9"/>
     <w:p>
       <w:pPr>
         <w:pStyle w:val="Heading2"/>
@@ -1736,35 +1960,25 @@
         <w:pStyle w:val="BlockText"/>
       </w:pPr>
       <w:r>
-        <w:t xml:space="preserve">Line 301-301: This is somewhat misleading because as you describe later SPEI at time lags 15-20 and 32-36 are significant also.</w:t>
-      </w:r>
-      <w:r>
-        <w:t xml:space="preserve"> </w:t>
-      </w:r>
-      <w:r>
-        <w:t xml:space="preserve">I wonder if it might be better to describe the entire Fig 4b and then the entire Fig 4a.</w:t>
-      </w:r>
-      <w:r>
-        <w:t xml:space="preserve"> </w:t>
-      </w:r>
-      <w:r>
-        <w:t xml:space="preserve">What springs to my mind is that the area that is significant is much larger in in fragments compared to CF.</w:t>
-      </w:r>
-      <w:r>
-        <w:t xml:space="preserve"> </w:t>
-      </w:r>
-      <w:r>
-        <w:t xml:space="preserve">It seems that in CF only a few months are significant.</w:t>
-      </w:r>
-      <w:r>
-        <w:t xml:space="preserve"> </w:t>
-      </w:r>
-      <w:r>
-        <w:t xml:space="preserve">Surprisingly they fall not consistently in the dry or wet season.</w:t>
+        <w:t xml:space="preserve">Line 323-325: I don’t know why the growth of plants in fragments would affect the size of plant in CF.</w:t>
+      </w:r>
+    </w:p>
+    <w:p>
+      <w:pPr>
+        <w:pStyle w:val="FirstParagraph"/>
+      </w:pPr>
+      <w:r>
+        <w:t xml:space="preserve">This sentence meant to describe the difference between CF and fragments, not the absolute size in fragments.</w:t>
+      </w:r>
+      <w:r>
+        <w:t xml:space="preserve"> </w:t>
+      </w:r>
+      <w:r>
+        <w:t xml:space="preserve">It has been re-worded to clarify.</w:t>
       </w:r>
     </w:p>
     <w:bookmarkEnd w:id="37"/>
-    <w:bookmarkStart w:id="38" w:name="R2-9"/>
+    <w:bookmarkStart w:id="38" w:name="R2-10"/>
     <w:p>
       <w:pPr>
         <w:pStyle w:val="Heading2"/>
@@ -1774,30 +1988,6 @@
           <w:rStyle w:val="SectionNumber"/>
         </w:rPr>
         <w:t xml:space="preserve">2.9</w:t>
-      </w:r>
-      <w:r>
-        <w:tab/>
-      </w:r>
-    </w:p>
-    <w:p>
-      <w:pPr>
-        <w:pStyle w:val="BlockText"/>
-      </w:pPr>
-      <w:r>
-        <w:t xml:space="preserve">Line 323-325: I don’t know why the growth of plants in fragments would affect the size of plant in CF.</w:t>
-      </w:r>
-    </w:p>
-    <w:bookmarkEnd w:id="38"/>
-    <w:bookmarkStart w:id="39" w:name="R2-10"/>
-    <w:p>
-      <w:pPr>
-        <w:pStyle w:val="Heading2"/>
-      </w:pPr>
-      <w:r>
-        <w:rPr>
-          <w:rStyle w:val="SectionNumber"/>
-        </w:rPr>
-        <w:t xml:space="preserve">2.10</w:t>
       </w:r>
       <w:r>
         <w:tab/>
@@ -1913,8 +2103,118 @@
         <w:t xml:space="preserve">.</w:t>
       </w:r>
     </w:p>
+    <w:bookmarkEnd w:id="38"/>
+    <w:bookmarkStart w:id="39" w:name="R2-11"/>
+    <w:p>
+      <w:pPr>
+        <w:pStyle w:val="Heading2"/>
+      </w:pPr>
+      <w:r>
+        <w:rPr>
+          <w:rStyle w:val="SectionNumber"/>
+        </w:rPr>
+        <w:t xml:space="preserve">2.10</w:t>
+      </w:r>
+      <w:r>
+        <w:tab/>
+      </w:r>
+    </w:p>
+    <w:p>
+      <w:pPr>
+        <w:pStyle w:val="BlockText"/>
+      </w:pPr>
+      <w:r>
+        <w:t xml:space="preserve">Line 370: There are no confidence intervals in Fig 2, so we don’t know if the difference is significant.</w:t>
+      </w:r>
+    </w:p>
+    <w:p>
+      <w:pPr>
+        <w:pStyle w:val="FirstParagraph"/>
+      </w:pPr>
+      <w:r>
+        <w:t xml:space="preserve">Figure 2 shows the survivorship curve of plants tagged in 1998.</w:t>
+      </w:r>
+      <w:r>
+        <w:t xml:space="preserve"> </w:t>
+      </w:r>
+      <w:r>
+        <w:t xml:space="preserve">These are exact counts and therefore do not have confidence intervals.</w:t>
+      </w:r>
+      <w:r>
+        <w:t xml:space="preserve"> </w:t>
+      </w:r>
+      <w:r>
+        <w:t xml:space="preserve">They do not require statistics to interpret if they are different.</w:t>
+      </w:r>
+      <w:r>
+        <w:t xml:space="preserve"> </w:t>
+      </w:r>
+      <w:r>
+        <w:t xml:space="preserve">We think the confusion may have come from the axis scale and label (</w:t>
+      </w:r>
+      <w:r>
+        <w:t xml:space="preserve">“</w:t>
+      </w:r>
+      <w:r>
+        <w:t xml:space="preserve">P(survived)</w:t>
+      </w:r>
+      <w:r>
+        <w:t xml:space="preserve">”</w:t>
+      </w:r>
+      <w:r>
+        <w:t xml:space="preserve">) which we intended to be interpreted as</w:t>
+      </w:r>
+      <w:r>
+        <w:t xml:space="preserve"> </w:t>
+      </w:r>
+      <w:r>
+        <w:t xml:space="preserve">“</w:t>
+      </w:r>
+      <w:r>
+        <w:t xml:space="preserve">proportion of plants surviving</w:t>
+      </w:r>
+      <w:r>
+        <w:t xml:space="preserve">”</w:t>
+      </w:r>
+      <w:r>
+        <w:t xml:space="preserve"> </w:t>
+      </w:r>
+      <w:r>
+        <w:t xml:space="preserve">but may have been interpreted as</w:t>
+      </w:r>
+      <w:r>
+        <w:t xml:space="preserve"> </w:t>
+      </w:r>
+      <w:r>
+        <w:t xml:space="preserve">“</w:t>
+      </w:r>
+      <w:r>
+        <w:t xml:space="preserve">probability of survival.</w:t>
+      </w:r>
+      <w:r>
+        <w:t xml:space="preserve">”</w:t>
+      </w:r>
+      <w:r>
+        <w:t xml:space="preserve"> </w:t>
+      </w:r>
+      <w:r>
+        <w:t xml:space="preserve">We have changed the scale to a percentage and the axis label to</w:t>
+      </w:r>
+      <w:r>
+        <w:t xml:space="preserve"> </w:t>
+      </w:r>
+      <w:r>
+        <w:t xml:space="preserve">“</w:t>
+      </w:r>
+      <w:r>
+        <w:t xml:space="preserve">% surviving.</w:t>
+      </w:r>
+      <w:r>
+        <w:t xml:space="preserve">”</w:t>
+      </w:r>
+    </w:p>
     <w:bookmarkEnd w:id="39"/>
-    <w:bookmarkStart w:id="40" w:name="R2-11"/>
+    <w:bookmarkStart w:id="40" w:name="R2-12"/>
     <w:p>
       <w:pPr>
         <w:pStyle w:val="Heading2"/>
@@ -1934,7 +2234,7 @@
         <w:pStyle w:val="BlockText"/>
       </w:pPr>
       <w:r>
-        <w:t xml:space="preserve">Line 370: There are no confidence intervals in Fig 2, so we don’t know if the difference is significant.</w:t>
+        <w:t xml:space="preserve">Lines 383 ff: see comment 7</w:t>
       </w:r>
     </w:p>
     <w:p>
@@ -1942,37 +2242,190 @@
         <w:pStyle w:val="FirstParagraph"/>
       </w:pPr>
       <w:r>
-        <w:t xml:space="preserve">Figure 2 shows the survivorship curve of plants tagged in 1998.</w:t>
-      </w:r>
-      <w:r>
-        <w:t xml:space="preserve"> </w:t>
-      </w:r>
-      <w:r>
-        <w:t xml:space="preserve">These are exact counts and therefore do not have confidence intervals.</w:t>
-      </w:r>
-      <w:r>
-        <w:t xml:space="preserve"> </w:t>
-      </w:r>
-      <w:r>
-        <w:t xml:space="preserve">They do not require statistics to interpret if they are different.</w:t>
-      </w:r>
-      <w:r>
-        <w:t xml:space="preserve"> </w:t>
-      </w:r>
-      <w:r>
-        <w:t xml:space="preserve">We think the confusion may have come from the axis scale and label (</w:t>
+        <w:t xml:space="preserve">See our response to</w:t>
+      </w:r>
+      <w:r>
+        <w:t xml:space="preserve"> </w:t>
+      </w:r>
+      <w:r>
+        <w:t xml:space="preserve">2.7</w:t>
+      </w:r>
+      <w:r>
+        <w:t xml:space="preserve">.</w:t>
+      </w:r>
+    </w:p>
+    <w:bookmarkEnd w:id="40"/>
+    <w:bookmarkStart w:id="41" w:name="R2-13"/>
+    <w:p>
+      <w:pPr>
+        <w:pStyle w:val="Heading2"/>
+      </w:pPr>
+      <w:r>
+        <w:rPr>
+          <w:rStyle w:val="SectionNumber"/>
+        </w:rPr>
+        <w:t xml:space="preserve">2.12</w:t>
+      </w:r>
+      <w:r>
+        <w:tab/>
+      </w:r>
+    </w:p>
+    <w:p>
+      <w:pPr>
+        <w:pStyle w:val="BlockText"/>
+      </w:pPr>
+      <w:r>
+        <w:t xml:space="preserve">Line 412: I think it would be very informative if you were to expand on this and explain how exactly your method differs from what others have used to detect delayed effects.</w:t>
+      </w:r>
+    </w:p>
+    <w:p>
+      <w:pPr>
+        <w:pStyle w:val="FirstParagraph"/>
+      </w:pPr>
+      <w:r>
+        <w:t xml:space="preserve">As reviewer 3 pointed out (</w:t>
+      </w:r>
+      <w:r>
+        <w:t xml:space="preserve">3.11</w:t>
+      </w:r>
+      <w:r>
+        <w:t xml:space="preserve">), our extension to previous approaches is the use of a 2-dimensional spline to allow for fitting non-linear responses to the environment.</w:t>
+      </w:r>
+      <w:r>
+        <w:t xml:space="preserve"> </w:t>
+      </w:r>
+      <w:r>
+        <w:t xml:space="preserve">We have edited this sentence accordingly.</w:t>
+      </w:r>
+    </w:p>
+    <w:bookmarkEnd w:id="41"/>
+    <w:bookmarkStart w:id="42" w:name="R2-14"/>
+    <w:p>
+      <w:pPr>
+        <w:pStyle w:val="Heading2"/>
+      </w:pPr>
+      <w:r>
+        <w:rPr>
+          <w:rStyle w:val="SectionNumber"/>
+        </w:rPr>
+        <w:t xml:space="preserve">2.13</w:t>
+      </w:r>
+      <w:r>
+        <w:tab/>
+      </w:r>
+    </w:p>
+    <w:p>
+      <w:pPr>
+        <w:pStyle w:val="BlockText"/>
+      </w:pPr>
+      <w:r>
+        <w:t xml:space="preserve">424-427: I think this is exaggerating since the differences between habitat types is not significant.</w:t>
+      </w:r>
+    </w:p>
+    <w:p>
+      <w:pPr>
+        <w:pStyle w:val="FirstParagraph"/>
+      </w:pPr>
+      <w:r>
+        <w:t xml:space="preserve">See our response to</w:t>
+      </w:r>
+      <w:r>
+        <w:t xml:space="preserve"> </w:t>
+      </w:r>
+      <w:r>
+        <w:t xml:space="preserve">2.7</w:t>
+      </w:r>
+      <w:r>
+        <w:t xml:space="preserve">.</w:t>
+      </w:r>
+    </w:p>
+    <w:bookmarkEnd w:id="42"/>
+    <w:bookmarkStart w:id="43" w:name="R2-15"/>
+    <w:p>
+      <w:pPr>
+        <w:pStyle w:val="Heading2"/>
+      </w:pPr>
+      <w:r>
+        <w:rPr>
+          <w:rStyle w:val="SectionNumber"/>
+        </w:rPr>
+        <w:t xml:space="preserve">2.14</w:t>
+      </w:r>
+      <w:r>
+        <w:tab/>
+      </w:r>
+    </w:p>
+    <w:p>
+      <w:pPr>
+        <w:pStyle w:val="BlockText"/>
+      </w:pPr>
+      <w:r>
+        <w:t xml:space="preserve">You may also consider arguing that an 11-year long time series is not sufficient to detect delayed effects (see Tenhumberg et al. 2018)</w:t>
+      </w:r>
+    </w:p>
+    <w:p>
+      <w:pPr>
+        <w:pStyle w:val="FirstParagraph"/>
+      </w:pPr>
+      <w:r>
+        <w:t xml:space="preserve">We have added additional discussion on the limitations of DLNMs for detecting delayed effects to the discussion.</w:t>
+      </w:r>
+      <w:r>
+        <w:t xml:space="preserve"> </w:t>
+      </w:r>
+      <w:r>
+        <w:t xml:space="preserve">See also our responses to</w:t>
+      </w:r>
+      <w:r>
+        <w:t xml:space="preserve"> </w:t>
+      </w:r>
+      <w:r>
+        <w:t xml:space="preserve">1.5</w:t>
+      </w:r>
+      <w:r>
+        <w:t xml:space="preserve">.</w:t>
+      </w:r>
+    </w:p>
+    <w:bookmarkEnd w:id="43"/>
+    <w:bookmarkStart w:id="44" w:name="R2-16"/>
+    <w:p>
+      <w:pPr>
+        <w:pStyle w:val="Heading2"/>
+      </w:pPr>
+      <w:r>
+        <w:rPr>
+          <w:rStyle w:val="SectionNumber"/>
+        </w:rPr>
+        <w:t xml:space="preserve">2.15</w:t>
+      </w:r>
+      <w:r>
+        <w:tab/>
+      </w:r>
+    </w:p>
+    <w:p>
+      <w:pPr>
+        <w:pStyle w:val="BlockText"/>
+      </w:pPr>
+      <w:r>
+        <w:t xml:space="preserve">Lines 437-438 change</w:t>
+      </w:r>
+      <w:r>
+        <w:t xml:space="preserve"> </w:t>
       </w:r>
       <w:r>
         <w:t xml:space="preserve">“</w:t>
       </w:r>
       <w:r>
-        <w:t xml:space="preserve">P(survived)</w:t>
+        <w:t xml:space="preserve">starting expand</w:t>
       </w:r>
       <w:r>
         <w:t xml:space="preserve">”</w:t>
       </w:r>
       <w:r>
-        <w:t xml:space="preserve">) which we intended to be interpreted as</w:t>
+        <w:t xml:space="preserve"> </w:t>
+      </w:r>
+      <w:r>
+        <w:t xml:space="preserve">with</w:t>
       </w:r>
       <w:r>
         <w:t xml:space="preserve"> </w:t>
@@ -1981,50 +2434,22 @@
         <w:t xml:space="preserve">“</w:t>
       </w:r>
       <w:r>
-        <w:t xml:space="preserve">proportion of plants surviving</w:t>
+        <w:t xml:space="preserve">starting to expand</w:t>
       </w:r>
       <w:r>
         <w:t xml:space="preserve">”</w:t>
       </w:r>
-      <w:r>
-        <w:t xml:space="preserve"> </w:t>
-      </w:r>
-      <w:r>
-        <w:t xml:space="preserve">but may have been interpreted as</w:t>
-      </w:r>
-      <w:r>
-        <w:t xml:space="preserve"> </w:t>
-      </w:r>
-      <w:r>
-        <w:t xml:space="preserve">“</w:t>
-      </w:r>
-      <w:r>
-        <w:t xml:space="preserve">probability of survival.</w:t>
-      </w:r>
-      <w:r>
-        <w:t xml:space="preserve">”</w:t>
-      </w:r>
-      <w:r>
-        <w:t xml:space="preserve"> </w:t>
-      </w:r>
-      <w:r>
-        <w:t xml:space="preserve">We have changed the scale to a percentage and the axis label to</w:t>
-      </w:r>
-      <w:r>
-        <w:t xml:space="preserve"> </w:t>
-      </w:r>
-      <w:r>
-        <w:t xml:space="preserve">“</w:t>
-      </w:r>
-      <w:r>
-        <w:t xml:space="preserve">% surviving.</w:t>
-      </w:r>
-      <w:r>
-        <w:t xml:space="preserve">”</w:t>
-      </w:r>
-    </w:p>
-    <w:bookmarkEnd w:id="40"/>
-    <w:bookmarkStart w:id="41" w:name="R2-12"/>
+    </w:p>
+    <w:p>
+      <w:pPr>
+        <w:pStyle w:val="FirstParagraph"/>
+      </w:pPr>
+      <w:r>
+        <w:t xml:space="preserve">We have made this correction.</w:t>
+      </w:r>
+    </w:p>
+    <w:bookmarkEnd w:id="44"/>
+    <w:bookmarkStart w:id="45" w:name="R2-17"/>
     <w:p>
       <w:pPr>
         <w:pStyle w:val="Heading2"/>
@@ -2033,7 +2458,7 @@
         <w:rPr>
           <w:rStyle w:val="SectionNumber"/>
         </w:rPr>
-        <w:t xml:space="preserve">2.12</w:t>
+        <w:t xml:space="preserve">2.16</w:t>
       </w:r>
       <w:r>
         <w:tab/>
@@ -2044,11 +2469,62 @@
         <w:pStyle w:val="BlockText"/>
       </w:pPr>
       <w:r>
-        <w:t xml:space="preserve">Lines 383 ff: see comment 7</w:t>
-      </w:r>
-    </w:p>
-    <w:bookmarkEnd w:id="41"/>
-    <w:bookmarkStart w:id="42" w:name="R2-13"/>
+        <w:t xml:space="preserve">Line 440: Can you explain a bit more in detail why drought increasing flowering probability two years in the future would be a bet hedging response?</w:t>
+      </w:r>
+    </w:p>
+    <w:p>
+      <w:pPr>
+        <w:pStyle w:val="FirstParagraph"/>
+      </w:pPr>
+      <w:r>
+        <w:t xml:space="preserve">We intended this paragraph to focus on one possible explanation for delayed effects—delays due to development times.</w:t>
+      </w:r>
+      <w:r>
+        <w:t xml:space="preserve"> </w:t>
+      </w:r>
+      <w:r>
+        <w:t xml:space="preserve">We believe that the bet-hedging argument was confusing for two reasons: 1) it assumed that drought (as we measured it with SPEI) is detrimental to</w:t>
+      </w:r>
+      <w:r>
+        <w:t xml:space="preserve"> </w:t>
+      </w:r>
+      <w:r>
+        <w:rPr>
+          <w:iCs/>
+          <w:i/>
+        </w:rPr>
+        <w:t xml:space="preserve">H. accuminata</w:t>
+      </w:r>
+      <w:r>
+        <w:t xml:space="preserve"> </w:t>
+      </w:r>
+      <w:r>
+        <w:t xml:space="preserve">survival, which is not consistently reflected in our results, and 2) it did not address longer lags than the development time of a flowering shoot.</w:t>
+      </w:r>
+      <w:r>
+        <w:t xml:space="preserve"> </w:t>
+      </w:r>
+      <w:r>
+        <w:t xml:space="preserve">We have therefore revised the example in this paragraph to focus on literature that shows positive effects of temperature and negative effects of cloudiness on flowering in tropical plants—weather conditions both associated with droughts.</w:t>
+      </w:r>
+      <w:r>
+        <w:t xml:space="preserve"> </w:t>
+      </w:r>
+      <w:r>
+        <w:t xml:space="preserve">See also our response to</w:t>
+      </w:r>
+      <w:r>
+        <w:t xml:space="preserve"> </w:t>
+      </w:r>
+      <w:r>
+        <w:t xml:space="preserve">1.8</w:t>
+      </w:r>
+      <w:r>
+        <w:t xml:space="preserve">.</w:t>
+      </w:r>
+    </w:p>
+    <w:bookmarkEnd w:id="45"/>
+    <w:bookmarkStart w:id="46" w:name="R2-18"/>
     <w:p>
       <w:pPr>
         <w:pStyle w:val="Heading2"/>
@@ -2057,7 +2533,7 @@
         <w:rPr>
           <w:rStyle w:val="SectionNumber"/>
         </w:rPr>
-        <w:t xml:space="preserve">2.13</w:t>
+        <w:t xml:space="preserve">2.17</w:t>
       </w:r>
       <w:r>
         <w:tab/>
@@ -2068,7 +2544,7 @@
         <w:pStyle w:val="BlockText"/>
       </w:pPr>
       <w:r>
-        <w:t xml:space="preserve">Line 412: I think it would be very informative if you were to expand on this and explain how exactly your method differs from what others have used to detect delayed effects.</w:t>
+        <w:t xml:space="preserve">Line 448: Alternatively, drought may reduce nutrient availability such that after covering maintenance costs there is nothing left to allocate.</w:t>
       </w:r>
     </w:p>
     <w:p>
@@ -2076,23 +2552,45 @@
         <w:pStyle w:val="FirstParagraph"/>
       </w:pPr>
       <w:r>
-        <w:t xml:space="preserve">…see also our response to</w:t>
-      </w:r>
-      <w:r>
-        <w:t xml:space="preserve"> </w:t>
-      </w:r>
-      <w:r>
-        <w:t xml:space="preserve">1.5</w:t>
-      </w:r>
-      <w:r>
-        <w:t xml:space="preserve">.</w:t>
-      </w:r>
-      <w:r>
-        <w:t xml:space="preserve"> </w:t>
-      </w:r>
-    </w:p>
-    <w:bookmarkEnd w:id="42"/>
-    <w:bookmarkStart w:id="43" w:name="R2-14"/>
+        <w:t xml:space="preserve">We thank the reviewer for the suggestion—in fact, effects of drought on maintenance costs is precisely what we were trying to communicate in this line.</w:t>
+      </w:r>
+      <w:r>
+        <w:t xml:space="preserve"> </w:t>
+      </w:r>
+      <w:r>
+        <w:t xml:space="preserve">After shedding shoots and leaves during drought, maintenance costs may be reduced, and plants might invest more in rhizomes, possibly allowing plants to recover after drought to a larger size.</w:t>
+      </w:r>
+      <w:r>
+        <w:t xml:space="preserve"> </w:t>
+      </w:r>
+      <w:r>
+        <w:t xml:space="preserve">We are unaware of literature investigating the belowground effects of drought on</w:t>
+      </w:r>
+      <w:r>
+        <w:t xml:space="preserve"> </w:t>
+      </w:r>
+      <w:r>
+        <w:rPr>
+          <w:iCs/>
+          <w:i/>
+        </w:rPr>
+        <w:t xml:space="preserve">Heliconia</w:t>
+      </w:r>
+      <w:r>
+        <w:t xml:space="preserve">, but this is consistent with results in Bruna et al. 2002 (see response to</w:t>
+      </w:r>
+      <w:r>
+        <w:t xml:space="preserve"> </w:t>
+      </w:r>
+      <w:r>
+        <w:t xml:space="preserve">2.18</w:t>
+      </w:r>
+      <w:r>
+        <w:t xml:space="preserve">).</w:t>
+      </w:r>
+    </w:p>
+    <w:bookmarkEnd w:id="46"/>
+    <w:bookmarkStart w:id="47" w:name="R2-19"/>
     <w:p>
       <w:pPr>
         <w:pStyle w:val="Heading2"/>
@@ -2101,7 +2599,7 @@
         <w:rPr>
           <w:rStyle w:val="SectionNumber"/>
         </w:rPr>
-        <w:t xml:space="preserve">2.14</w:t>
+        <w:t xml:space="preserve">2.18</w:t>
       </w:r>
       <w:r>
         <w:tab/>
@@ -2112,7 +2610,13 @@
         <w:pStyle w:val="BlockText"/>
       </w:pPr>
       <w:r>
-        <w:t xml:space="preserve">424-427: I think this is exaggerating since the differences between habitat types is not significant.</w:t>
+        <w:t xml:space="preserve">Lines 451-453: I think herbivory is this is very different from drought.</w:t>
+      </w:r>
+      <w:r>
+        <w:t xml:space="preserve"> </w:t>
+      </w:r>
+      <w:r>
+        <w:t xml:space="preserve">Drought reduced nutrient availability while herbivory removes some plant biomass triggering compensatory growth.</w:t>
       </w:r>
     </w:p>
     <w:p>
@@ -2120,17 +2624,11 @@
         <w:pStyle w:val="FirstParagraph"/>
       </w:pPr>
       <w:r>
-        <w:t xml:space="preserve">…see also our response to</w:t>
-      </w:r>
-      <w:r>
-        <w:t xml:space="preserve"> </w:t>
-      </w:r>
-      <w:r>
-        <w:t xml:space="preserve">2.10</w:t>
-      </w:r>
-    </w:p>
-    <w:bookmarkEnd w:id="43"/>
-    <w:bookmarkStart w:id="44" w:name="R2-15"/>
+        <w:t xml:space="preserve">We agree with the reviewer and have replaced this sentence with a more in-depth explanation of Bruna et al. 2002.</w:t>
+      </w:r>
+    </w:p>
+    <w:bookmarkEnd w:id="47"/>
+    <w:bookmarkStart w:id="48" w:name="R2-20"/>
     <w:p>
       <w:pPr>
         <w:pStyle w:val="Heading2"/>
@@ -2139,7 +2637,7 @@
         <w:rPr>
           <w:rStyle w:val="SectionNumber"/>
         </w:rPr>
-        <w:t xml:space="preserve">2.15</w:t>
+        <w:t xml:space="preserve">2.19</w:t>
       </w:r>
       <w:r>
         <w:tab/>
@@ -2150,7 +2648,19 @@
         <w:pStyle w:val="BlockText"/>
       </w:pPr>
       <w:r>
-        <w:t xml:space="preserve">You may also consider arguing that an 11-year long time series is not sufficient to detect delayed effects (see Tenhumberg et al. 2018)</w:t>
+        <w:t xml:space="preserve">Lines 468 ff: I suggest deleting this paragraph.</w:t>
+      </w:r>
+      <w:r>
+        <w:t xml:space="preserve"> </w:t>
+      </w:r>
+      <w:r>
+        <w:t xml:space="preserve">It doesn’t really matter when exactly a plant dies during a growing season, all that matters for population dynamics is how many plants die from one growing season to the next.</w:t>
+      </w:r>
+      <w:r>
+        <w:t xml:space="preserve"> </w:t>
+      </w:r>
+      <w:r>
+        <w:t xml:space="preserve">Distributed Lag Non-Linear Models account for the exact timing of the weather events.</w:t>
       </w:r>
     </w:p>
     <w:p>
@@ -2158,427 +2668,53 @@
         <w:pStyle w:val="FirstParagraph"/>
       </w:pPr>
       <w:r>
-        <w:t xml:space="preserve">…see also our response to</w:t>
-      </w:r>
-      <w:r>
-        <w:t xml:space="preserve"> </w:t>
-      </w:r>
-      <w:r>
-        <w:t xml:space="preserve">1.5</w:t>
-      </w:r>
-      <w:r>
-        <w:t xml:space="preserve"> </w:t>
-      </w:r>
-      <w:r>
-        <w:t xml:space="preserve">and</w:t>
-      </w:r>
-      <w:r>
-        <w:t xml:space="preserve"> </w:t>
-      </w:r>
-      <w:r>
-        <w:t xml:space="preserve">2.13</w:t>
-      </w:r>
-      <w:r>
-        <w:t xml:space="preserve">.</w:t>
-      </w:r>
-    </w:p>
-    <w:bookmarkEnd w:id="44"/>
-    <w:bookmarkStart w:id="45" w:name="R2-16"/>
-    <w:p>
-      <w:pPr>
-        <w:pStyle w:val="Heading2"/>
-      </w:pPr>
-      <w:r>
-        <w:rPr>
-          <w:rStyle w:val="SectionNumber"/>
-        </w:rPr>
-        <w:t xml:space="preserve">2.16</w:t>
-      </w:r>
-      <w:r>
-        <w:tab/>
-      </w:r>
-    </w:p>
-    <w:p>
-      <w:pPr>
-        <w:pStyle w:val="BlockText"/>
-      </w:pPr>
-      <w:r>
-        <w:t xml:space="preserve">Lines 437-438 change</w:t>
-      </w:r>
-      <w:r>
-        <w:t xml:space="preserve"> </w:t>
-      </w:r>
-      <w:r>
-        <w:t xml:space="preserve">“</w:t>
-      </w:r>
-      <w:r>
-        <w:t xml:space="preserve">starting expand</w:t>
-      </w:r>
-      <w:r>
-        <w:t xml:space="preserve">”</w:t>
-      </w:r>
-      <w:r>
-        <w:t xml:space="preserve"> </w:t>
-      </w:r>
-      <w:r>
-        <w:t xml:space="preserve">with</w:t>
-      </w:r>
-      <w:r>
-        <w:t xml:space="preserve"> </w:t>
-      </w:r>
-      <w:r>
-        <w:t xml:space="preserve">“</w:t>
-      </w:r>
-      <w:r>
-        <w:t xml:space="preserve">starting to expand</w:t>
-      </w:r>
-      <w:r>
-        <w:t xml:space="preserve">”</w:t>
-      </w:r>
-    </w:p>
-    <w:p>
-      <w:pPr>
-        <w:pStyle w:val="FirstParagraph"/>
-      </w:pPr>
-      <w:r>
-        <w:t xml:space="preserve">We have made this correction.</w:t>
-      </w:r>
-    </w:p>
-    <w:bookmarkEnd w:id="45"/>
-    <w:bookmarkStart w:id="46" w:name="R2-17"/>
-    <w:p>
-      <w:pPr>
-        <w:pStyle w:val="Heading2"/>
-      </w:pPr>
-      <w:r>
-        <w:rPr>
-          <w:rStyle w:val="SectionNumber"/>
-        </w:rPr>
-        <w:t xml:space="preserve">2.17</w:t>
-      </w:r>
-      <w:r>
-        <w:tab/>
-      </w:r>
-    </w:p>
-    <w:p>
-      <w:pPr>
-        <w:pStyle w:val="BlockText"/>
-      </w:pPr>
-      <w:r>
-        <w:t xml:space="preserve">Line 440: Can you explain a bit more in detail why drought increasing flowering probability two years in the future would be a bet hedging response?</w:t>
-      </w:r>
-    </w:p>
-    <w:p>
-      <w:pPr>
-        <w:pStyle w:val="FirstParagraph"/>
-      </w:pPr>
-      <w:r>
-        <w:t xml:space="preserve">see our response to</w:t>
-      </w:r>
-      <w:r>
-        <w:t xml:space="preserve"> </w:t>
-      </w:r>
-      <w:r>
-        <w:t xml:space="preserve">1.8</w:t>
-      </w:r>
-      <w:r>
-        <w:t xml:space="preserve">.</w:t>
-      </w:r>
-    </w:p>
-    <w:bookmarkEnd w:id="46"/>
-    <w:bookmarkStart w:id="47" w:name="R2-18"/>
-    <w:p>
-      <w:pPr>
-        <w:pStyle w:val="Heading2"/>
-      </w:pPr>
-      <w:r>
-        <w:rPr>
-          <w:rStyle w:val="SectionNumber"/>
-        </w:rPr>
-        <w:t xml:space="preserve">2.18</w:t>
-      </w:r>
-      <w:r>
-        <w:tab/>
-      </w:r>
-    </w:p>
-    <w:p>
-      <w:pPr>
-        <w:pStyle w:val="BlockText"/>
-      </w:pPr>
-      <w:r>
-        <w:t xml:space="preserve">Line 448: Alternatively, drought may reduce nutrient availability such that after covering maintenance costs there is nothing left to allocate.</w:t>
-      </w:r>
-    </w:p>
-    <w:bookmarkEnd w:id="47"/>
-    <w:bookmarkStart w:id="48" w:name="R2-19"/>
-    <w:p>
-      <w:pPr>
-        <w:pStyle w:val="Heading2"/>
-      </w:pPr>
-      <w:r>
-        <w:rPr>
-          <w:rStyle w:val="SectionNumber"/>
-        </w:rPr>
-        <w:t xml:space="preserve">2.19</w:t>
-      </w:r>
-      <w:r>
-        <w:tab/>
-      </w:r>
-    </w:p>
-    <w:p>
-      <w:pPr>
-        <w:pStyle w:val="BlockText"/>
-      </w:pPr>
-      <w:r>
-        <w:t xml:space="preserve">Lines 451-453: I think herbivory is this is very different from drought.</w:t>
-      </w:r>
-      <w:r>
-        <w:t xml:space="preserve"> </w:t>
-      </w:r>
-      <w:r>
-        <w:t xml:space="preserve">Drought reduced nutrient availability while herbivory removes some plant biomass triggering compensatory growth.</w:t>
-      </w:r>
-    </w:p>
-    <w:bookmarkEnd w:id="48"/>
-    <w:bookmarkStart w:id="49" w:name="R2-20"/>
-    <w:p>
-      <w:pPr>
-        <w:pStyle w:val="Heading2"/>
-      </w:pPr>
-      <w:r>
-        <w:rPr>
-          <w:rStyle w:val="SectionNumber"/>
-        </w:rPr>
-        <w:t xml:space="preserve">2.20</w:t>
-      </w:r>
-      <w:r>
-        <w:tab/>
-      </w:r>
-    </w:p>
-    <w:p>
-      <w:pPr>
-        <w:pStyle w:val="BlockText"/>
-      </w:pPr>
-      <w:r>
-        <w:t xml:space="preserve">Lines 468 ff: I suggest deleting this paragraph.</w:t>
-      </w:r>
-      <w:r>
-        <w:t xml:space="preserve"> </w:t>
-      </w:r>
-      <w:r>
-        <w:t xml:space="preserve">It doesn’t really matter when exactly a plant dies during a growing season, all that matters for population dynamics is how many plants die from one growing season to the next.</w:t>
-      </w:r>
-      <w:r>
-        <w:t xml:space="preserve"> </w:t>
-      </w:r>
-      <w:r>
-        <w:t xml:space="preserve">Distributed Lag Non-Linear Models account for the exact timing of the weather events.</w:t>
-      </w:r>
-    </w:p>
-    <w:bookmarkEnd w:id="49"/>
-    <w:bookmarkStart w:id="50" w:name="R2-21"/>
-    <w:p>
-      <w:pPr>
-        <w:pStyle w:val="Heading2"/>
-      </w:pPr>
-      <w:r>
-        <w:rPr>
-          <w:rStyle w:val="SectionNumber"/>
-        </w:rPr>
-        <w:t xml:space="preserve">2.21</w:t>
-      </w:r>
-      <w:r>
-        <w:tab/>
-      </w:r>
-    </w:p>
-    <w:p>
-      <w:pPr>
-        <w:pStyle w:val="BlockText"/>
-      </w:pPr>
-      <w:r>
-        <w:t xml:space="preserve">The discussion includes reasons for why we expect delayed effect in plants in general, but it does not relate the specifics of the significant delays to the life history of H.</w:t>
-      </w:r>
-      <w:r>
-        <w:t xml:space="preserve"> </w:t>
-      </w:r>
-      <w:r>
-        <w:t xml:space="preserve">acuminata.</w:t>
-      </w:r>
-      <w:r>
-        <w:t xml:space="preserve"> </w:t>
-      </w:r>
-      <w:r>
-        <w:t xml:space="preserve">For instance, why does too much rain reduce survival?</w:t>
-      </w:r>
-      <w:r>
-        <w:t xml:space="preserve"> </w:t>
-      </w:r>
-      <w:r>
-        <w:t xml:space="preserve">Why is there an effect of SPEI during the dry season (18-20 months in the past but during the wet season 32-36 months in the past? Why do plants in fragments have a decrease survival when precipitation is high during dry and wet periods (1-18 months time lag)?</w:t>
-      </w:r>
-      <w:r>
-        <w:t xml:space="preserve"> </w:t>
-      </w:r>
-      <w:r>
-        <w:t xml:space="preserve">Etc.</w:t>
-      </w:r>
-    </w:p>
-    <w:bookmarkEnd w:id="50"/>
-    <w:bookmarkStart w:id="51" w:name="R2-22"/>
-    <w:p>
-      <w:pPr>
-        <w:pStyle w:val="Heading2"/>
-      </w:pPr>
-      <w:r>
-        <w:rPr>
-          <w:rStyle w:val="SectionNumber"/>
-        </w:rPr>
-        <w:t xml:space="preserve">2.22</w:t>
-      </w:r>
-      <w:r>
-        <w:tab/>
-      </w:r>
-    </w:p>
-    <w:p>
-      <w:pPr>
-        <w:pStyle w:val="BlockText"/>
-      </w:pPr>
-      <w:r>
-        <w:t xml:space="preserve">Lines 484-486: I don’t think this study strongly support that plants do worse in fragments than CF.</w:t>
-      </w:r>
-    </w:p>
-    <w:bookmarkEnd w:id="51"/>
-    <w:bookmarkStart w:id="52" w:name="R2-23"/>
-    <w:p>
-      <w:pPr>
-        <w:pStyle w:val="Heading2"/>
-      </w:pPr>
-      <w:r>
-        <w:rPr>
-          <w:rStyle w:val="SectionNumber"/>
-        </w:rPr>
-        <w:t xml:space="preserve">2.23</w:t>
-      </w:r>
-      <w:r>
-        <w:tab/>
-      </w:r>
-    </w:p>
-    <w:p>
-      <w:pPr>
-        <w:pStyle w:val="BlockText"/>
-      </w:pPr>
-      <w:r>
-        <w:t xml:space="preserve">Line 499: This is confusing.</w:t>
-      </w:r>
-      <w:r>
-        <w:t xml:space="preserve"> </w:t>
-      </w:r>
-      <w:r>
-        <w:t xml:space="preserve">If you measure size every year than you calculate growth as the change in size from one year to the next, don’t you?</w:t>
-      </w:r>
-    </w:p>
-    <w:p>
-      <w:pPr>
-        <w:pStyle w:val="FirstParagraph"/>
-      </w:pPr>
-      <w:r>
-        <w:t xml:space="preserve">That’s correct.</w:t>
-      </w:r>
-      <w:r>
-        <w:t xml:space="preserve"> </w:t>
-      </w:r>
-      <w:r>
-        <w:t xml:space="preserve">This line meant to point out that size is usually measured in yearly censuses while weather data can be more easily collected at monthly or daily timescales.</w:t>
-      </w:r>
-      <w:r>
-        <w:t xml:space="preserve"> </w:t>
-      </w:r>
-      <w:r>
-        <w:t xml:space="preserve">We’ve edited this sentence to read:</w:t>
-      </w:r>
-      <w:r>
-        <w:t xml:space="preserve"> </w:t>
-      </w:r>
-      <w:r>
-        <w:t xml:space="preserve">“</w:t>
-      </w:r>
-      <w:r>
-        <w:t xml:space="preserve">The ability to identify size-specific lagged responses may be especially complicated given size is rarely measured at the same time scale (e.g. monthly) as climate drivers.</w:t>
-      </w:r>
-      <w:r>
-        <w:t xml:space="preserve">”</w:t>
-      </w:r>
-    </w:p>
-    <w:bookmarkEnd w:id="52"/>
-    <w:bookmarkEnd w:id="53"/>
-    <w:bookmarkStart w:id="74" w:name="reviewer-3"/>
-    <w:p>
-      <w:pPr>
-        <w:pStyle w:val="Heading1"/>
-      </w:pPr>
-      <w:r>
-        <w:rPr>
-          <w:rStyle w:val="SectionNumber"/>
-        </w:rPr>
-        <w:t xml:space="preserve">3</w:t>
-      </w:r>
-      <w:r>
-        <w:tab/>
-      </w:r>
-      <w:r>
-        <w:t xml:space="preserve">Reviewer 3</w:t>
-      </w:r>
-    </w:p>
-    <w:p>
-      <w:pPr>
-        <w:pStyle w:val="FirstParagraph"/>
-      </w:pPr>
+        <w:t xml:space="preserve">We agree with the reviewer that the exact timing of mortality within a season doesn’t matter for population dynamics.</w:t>
+      </w:r>
+      <w:r>
+        <w:t xml:space="preserve"> </w:t>
+      </w:r>
+      <w:r>
+        <w:t xml:space="preserve">This is likely obvious to demographers who are used to working with yearly census data and finer scale climate data.</w:t>
+      </w:r>
+      <w:r>
+        <w:t xml:space="preserve"> </w:t>
+      </w:r>
+      <w:r>
+        <w:t xml:space="preserve">However, we think this paragraph is appropriate to follow up with the three before it—a delayed effect indicated by a DLNM plot like those in Figures 4, 5 and 6 could be due to 1) developmental delays, 2) buffering by below-ground storage tissues, 3) indirect effects, or 4)</w:t>
+      </w:r>
+      <w:r>
+        <w:t xml:space="preserve"> </w:t>
+      </w:r>
       <w:r>
         <w:rPr>
           <w:bCs/>
           <w:b/>
         </w:rPr>
-        <w:t xml:space="preserve">General comments</w:t>
-      </w:r>
-    </w:p>
-    <w:p>
-      <w:pPr>
-        <w:pStyle w:val="BlockText"/>
-      </w:pPr>
-      <w:r>
-        <w:t xml:space="preserve">This is a really nice addition to the growing literature on lagged climate effects on plant demography, and also expands the tool kit for these studies.</w:t>
-      </w:r>
-      <w:r>
-        <w:t xml:space="preserve"> </w:t>
-      </w:r>
-      <w:r>
-        <w:t xml:space="preserve">The combination of experimentally generated fragmentation with long term demographic data is also unique and very valuable.</w:t>
-      </w:r>
-      <w:r>
-        <w:t xml:space="preserve"> </w:t>
-      </w:r>
-      <w:r>
-        <w:t xml:space="preserve">The paper is very clear and concise, with a few minor exceptions discussed in detail below.</w:t>
-      </w:r>
-      <w:r>
-        <w:t xml:space="preserve"> </w:t>
-      </w:r>
-      <w:r>
-        <w:t xml:space="preserve">The one surprising omission was that the authors didn’t use an Integral Projection Model to put the vital rates together into a metric of population growth potential.</w:t>
-      </w:r>
-      <w:r>
-        <w:t xml:space="preserve"> </w:t>
-      </w:r>
-      <w:r>
-        <w:t xml:space="preserve">I enjoyed reading this.</w:t>
-      </w:r>
-    </w:p>
-    <w:p>
-      <w:pPr>
-        <w:pStyle w:val="FirstParagraph"/>
-      </w:pPr>
-      <w:r>
-        <w:t xml:space="preserve">We thought it would be too much to describe and interpret DLNMs for the vital rates, model recruitment,</w:t>
+        <w:t xml:space="preserve">none of the above.</w:t>
+      </w:r>
+      <w:r>
+        <w:t xml:space="preserve"> </w:t>
+      </w:r>
+      <w:r>
+        <w:t xml:space="preserve">We want to be sure to point out that in the case of survival especially, a</w:t>
+      </w:r>
+      <w:r>
+        <w:t xml:space="preserve"> </w:t>
+      </w:r>
+      <w:r>
+        <w:t xml:space="preserve">“</w:t>
+      </w:r>
+      <w:r>
+        <w:t xml:space="preserve">delayed effect</w:t>
+      </w:r>
+      <w:r>
+        <w:t xml:space="preserve">”</w:t>
+      </w:r>
+      <w:r>
+        <w:t xml:space="preserve"> </w:t>
+      </w:r>
+      <w:r>
+        <w:t xml:space="preserve">of SPEI 5 months in the past could simply mean that a plant died</w:t>
       </w:r>
       <w:r>
         <w:t xml:space="preserve"> </w:t>
@@ -2588,43 +2724,29 @@
           <w:iCs/>
           <w:i/>
         </w:rPr>
-        <w:t xml:space="preserve">and</w:t>
-      </w:r>
-      <w:r>
-        <w:t xml:space="preserve"> </w:t>
-      </w:r>
-      <w:r>
-        <w:t xml:space="preserve">integrate all those models into an integral projection model.</w:t>
-      </w:r>
-      <w:r>
-        <w:t xml:space="preserve"> </w:t>
-      </w:r>
-      <w:r>
-        <w:t xml:space="preserve">We though the description and interpretation of the DLNMs for survival, size, and flowering were complex and interesting enough to stand on their own.</w:t>
-      </w:r>
-      <w:r>
-        <w:t xml:space="preserve"> </w:t>
-      </w:r>
-      <w:r>
-        <w:t xml:space="preserve">We do intend to follow up with an IPM in a future publication.</w:t>
-      </w:r>
-      <w:r>
-        <w:t xml:space="preserve"> </w:t>
-      </w:r>
-      <w:r>
-        <w:t xml:space="preserve">See also our response to</w:t>
-      </w:r>
-      <w:r>
-        <w:t xml:space="preserve"> </w:t>
-      </w:r>
-      <w:r>
-        <w:t xml:space="preserve">1.6</w:t>
-      </w:r>
-      <w:r>
-        <w:t xml:space="preserve">.</w:t>
-      </w:r>
-    </w:p>
-    <w:bookmarkStart w:id="54" w:name="R3-1"/>
+        <w:t xml:space="preserve">during</w:t>
+      </w:r>
+      <w:r>
+        <w:t xml:space="preserve"> </w:t>
+      </w:r>
+      <w:r>
+        <w:t xml:space="preserve">a drought 5 months in the past (no actual delay between adverse conditions and death).</w:t>
+      </w:r>
+      <w:r>
+        <w:t xml:space="preserve"> </w:t>
+      </w:r>
+      <w:r>
+        <w:t xml:space="preserve">Importantly, this does not apply to flowering in our system, since flowering happens at a specific time of year (during the census), unlike mortality.</w:t>
+      </w:r>
+      <w:r>
+        <w:t xml:space="preserve"> </w:t>
+      </w:r>
+      <w:r>
+        <w:t xml:space="preserve">We have revised this paragraph to emphasize the above points.</w:t>
+      </w:r>
+    </w:p>
+    <w:bookmarkEnd w:id="48"/>
+    <w:bookmarkStart w:id="49" w:name="R2-21"/>
     <w:p>
       <w:pPr>
         <w:pStyle w:val="Heading2"/>
@@ -2633,7 +2755,7 @@
         <w:rPr>
           <w:rStyle w:val="SectionNumber"/>
         </w:rPr>
-        <w:t xml:space="preserve">3.1</w:t>
+        <w:t xml:space="preserve">2.20</w:t>
       </w:r>
       <w:r>
         <w:tab/>
@@ -2644,43 +2766,31 @@
         <w:pStyle w:val="BlockText"/>
       </w:pPr>
       <w:r>
-        <w:t xml:space="preserve">Line 152 –</w:t>
-      </w:r>
-      <w:r>
-        <w:t xml:space="preserve"> </w:t>
-      </w:r>
-      <w:r>
-        <w:t xml:space="preserve">“</w:t>
-      </w:r>
-      <w:r>
-        <w:t xml:space="preserve">Plants not found for 3 consecutive seasons …</w:t>
-      </w:r>
-      <w:r>
-        <w:t xml:space="preserve">”</w:t>
-      </w:r>
-      <w:r>
-        <w:t xml:space="preserve"> </w:t>
-      </w:r>
-      <w:r>
-        <w:t xml:space="preserve">when were they considered to have died?</w:t>
-      </w:r>
-      <w:r>
-        <w:t xml:space="preserve"> </w:t>
-      </w:r>
-      <w:r>
-        <w:t xml:space="preserve">first year they were missed or last?</w:t>
-      </w:r>
-      <w:r>
-        <w:t xml:space="preserve"> </w:t>
-      </w:r>
-      <w:r>
-        <w:t xml:space="preserve">How many plants were not found in an average survey, and why?</w:t>
-      </w:r>
-      <w:r>
-        <w:t xml:space="preserve"> </w:t>
-      </w:r>
-      <w:r>
-        <w:t xml:space="preserve">Does Heliconia show whole plant dormancy?</w:t>
+        <w:t xml:space="preserve">The discussion includes reasons for why we expect delayed effect in plants in general, but it does not relate the specifics of the significant delays to the life history of H.</w:t>
+      </w:r>
+      <w:r>
+        <w:t xml:space="preserve"> </w:t>
+      </w:r>
+      <w:r>
+        <w:t xml:space="preserve">acuminata.</w:t>
+      </w:r>
+      <w:r>
+        <w:t xml:space="preserve"> </w:t>
+      </w:r>
+      <w:r>
+        <w:t xml:space="preserve">For instance, why does too much rain reduce survival?</w:t>
+      </w:r>
+      <w:r>
+        <w:t xml:space="preserve"> </w:t>
+      </w:r>
+      <w:r>
+        <w:t xml:space="preserve">Why is there an effect of SPEI during the dry season (18-20 months in the past but during the wet season 32-36 months in the past? Why do plants in fragments have a decrease survival when precipitation is high during dry and wet periods (1-18 months time lag)?</w:t>
+      </w:r>
+      <w:r>
+        <w:t xml:space="preserve"> </w:t>
+      </w:r>
+      <w:r>
+        <w:t xml:space="preserve">Etc.</w:t>
       </w:r>
     </w:p>
     <w:p>
@@ -2688,7 +2798,7 @@
         <w:pStyle w:val="FirstParagraph"/>
       </w:pPr>
       <w:r>
-        <w:t xml:space="preserve">We have edited to clarify:</w:t>
+        <w:t xml:space="preserve">While we believe we did discuss</w:t>
       </w:r>
       <w:r>
         <w:t xml:space="preserve"> </w:t>
@@ -2698,38 +2808,360 @@
           <w:iCs/>
           <w:i/>
         </w:rPr>
+        <w:t xml:space="preserve">Heliconia</w:t>
+      </w:r>
+      <w:r>
+        <w:t xml:space="preserve">-specific mechanisms for delayed responses of flowering (L 434–438, now</w:t>
+      </w:r>
+      <w:r>
+        <w:t xml:space="preserve"> </w:t>
+      </w:r>
+      <w:r>
+        <w:t xml:space="preserve">) and delayed effects on growth (L 445–450, now</w:t>
+      </w:r>
+      <w:r>
+        <w:t xml:space="preserve"> </w:t>
+      </w:r>
+      <w:r>
+        <w:t xml:space="preserve">), the reviewer is correct that we had not previously discussed mechanisms behind mortality or why wet conditions might be detrimental.</w:t>
+      </w:r>
+      <w:r>
+        <w:t xml:space="preserve"> </w:t>
+      </w:r>
+      <w:r>
+        <w:t xml:space="preserve">We have added a paragraph to the discussion regarding effects of wet conditions on tropical plants.</w:t>
+      </w:r>
+    </w:p>
+    <w:bookmarkEnd w:id="49"/>
+    <w:bookmarkStart w:id="50" w:name="R2-22"/>
+    <w:p>
+      <w:pPr>
+        <w:pStyle w:val="Heading2"/>
+      </w:pPr>
+      <w:r>
+        <w:rPr>
+          <w:rStyle w:val="SectionNumber"/>
+        </w:rPr>
+        <w:t xml:space="preserve">2.21</w:t>
+      </w:r>
+      <w:r>
+        <w:tab/>
+      </w:r>
+    </w:p>
+    <w:p>
+      <w:pPr>
+        <w:pStyle w:val="BlockText"/>
+      </w:pPr>
+      <w:r>
+        <w:t xml:space="preserve">Lines 484-486: I don’t think this study strongly support that plants do worse in fragments than CF.</w:t>
+      </w:r>
+    </w:p>
+    <w:p>
+      <w:pPr>
+        <w:pStyle w:val="FirstParagraph"/>
+      </w:pPr>
+      <w:r>
+        <w:t xml:space="preserve">Although the differences in plant size and flowering are relatively small, they are statistically significant (see Table 1 in revised manuscript), and we believe they are demographically significant over long time periods.</w:t>
+      </w:r>
+      <w:r>
+        <w:t xml:space="preserve"> </w:t>
+      </w:r>
+      <w:r>
+        <w:t xml:space="preserve">See our response to</w:t>
+      </w:r>
+      <w:r>
+        <w:t xml:space="preserve"> </w:t>
+      </w:r>
+      <w:r>
+        <w:t xml:space="preserve">2.7</w:t>
+      </w:r>
+      <w:r>
+        <w:t xml:space="preserve">.</w:t>
+      </w:r>
+    </w:p>
+    <w:bookmarkEnd w:id="50"/>
+    <w:bookmarkStart w:id="51" w:name="R2-23"/>
+    <w:p>
+      <w:pPr>
+        <w:pStyle w:val="Heading2"/>
+      </w:pPr>
+      <w:r>
+        <w:rPr>
+          <w:rStyle w:val="SectionNumber"/>
+        </w:rPr>
+        <w:t xml:space="preserve">2.22</w:t>
+      </w:r>
+      <w:r>
+        <w:tab/>
+      </w:r>
+    </w:p>
+    <w:p>
+      <w:pPr>
+        <w:pStyle w:val="BlockText"/>
+      </w:pPr>
+      <w:r>
+        <w:t xml:space="preserve">Line 499: This is confusing.</w:t>
+      </w:r>
+      <w:r>
+        <w:t xml:space="preserve"> </w:t>
+      </w:r>
+      <w:r>
+        <w:t xml:space="preserve">If you measure size every year than you calculate growth as the change in size from one year to the next, don’t you?</w:t>
+      </w:r>
+    </w:p>
+    <w:p>
+      <w:pPr>
+        <w:pStyle w:val="FirstParagraph"/>
+      </w:pPr>
+      <w:r>
+        <w:t xml:space="preserve">That’s correct.</w:t>
+      </w:r>
+      <w:r>
+        <w:t xml:space="preserve"> </w:t>
+      </w:r>
+      <w:r>
+        <w:t xml:space="preserve">This sentence meant to point out that size is usually measured in yearly censuses while weather data can be more easily collected at monthly or daily timescales.</w:t>
+      </w:r>
+      <w:r>
+        <w:t xml:space="preserve"> </w:t>
+      </w:r>
+      <w:r>
+        <w:t xml:space="preserve">We’ve edited this sentence to read:</w:t>
+      </w:r>
+      <w:r>
+        <w:t xml:space="preserve"> </w:t>
+      </w:r>
+      <w:r>
         <w:t xml:space="preserve">“</w:t>
+      </w:r>
+      <w:r>
+        <w:t xml:space="preserve">The ability to identify size-specific lagged responses may be especially complicated given size is rarely measured at the same time scale (e.g. monthly) as climate drivers.</w:t>
+      </w:r>
+      <w:r>
+        <w:t xml:space="preserve">”</w:t>
+      </w:r>
+    </w:p>
+    <w:bookmarkEnd w:id="51"/>
+    <w:bookmarkEnd w:id="52"/>
+    <w:bookmarkStart w:id="66" w:name="reviewer-3"/>
+    <w:p>
+      <w:pPr>
+        <w:pStyle w:val="Heading1"/>
+      </w:pPr>
+      <w:r>
+        <w:rPr>
+          <w:rStyle w:val="SectionNumber"/>
+        </w:rPr>
+        <w:t xml:space="preserve">3</w:t>
+      </w:r>
+      <w:r>
+        <w:tab/>
+      </w:r>
+      <w:r>
+        <w:t xml:space="preserve">Reviewer 3</w:t>
+      </w:r>
+    </w:p>
+    <w:p>
+      <w:pPr>
+        <w:pStyle w:val="FirstParagraph"/>
+      </w:pPr>
+      <w:r>
+        <w:rPr>
+          <w:bCs/>
+          <w:b/>
+        </w:rPr>
+        <w:t xml:space="preserve">General comments</w:t>
+      </w:r>
+    </w:p>
+    <w:p>
+      <w:pPr>
+        <w:pStyle w:val="BlockText"/>
+      </w:pPr>
+      <w:r>
+        <w:t xml:space="preserve">This is a really nice addition to the growing literature on lagged climate effects on plant demography, and also expands the tool kit for these studies.</w:t>
+      </w:r>
+      <w:r>
+        <w:t xml:space="preserve"> </w:t>
+      </w:r>
+      <w:r>
+        <w:t xml:space="preserve">The combination of experimentally generated fragmentation with long term demographic data is also unique and very valuable.</w:t>
+      </w:r>
+      <w:r>
+        <w:t xml:space="preserve"> </w:t>
+      </w:r>
+      <w:r>
+        <w:t xml:space="preserve">The paper is very clear and concise, with a few minor exceptions discussed in detail below.</w:t>
+      </w:r>
+      <w:r>
+        <w:t xml:space="preserve"> </w:t>
+      </w:r>
+      <w:r>
+        <w:t xml:space="preserve">The one surprising omission was that the authors didn’t use an Integral Projection Model to put the vital rates together into a metric of population growth potential.</w:t>
+      </w:r>
+      <w:r>
+        <w:t xml:space="preserve"> </w:t>
+      </w:r>
+      <w:r>
+        <w:t xml:space="preserve">I enjoyed reading this.</w:t>
+      </w:r>
+    </w:p>
+    <w:p>
+      <w:pPr>
+        <w:pStyle w:val="FirstParagraph"/>
+      </w:pPr>
+      <w:r>
+        <w:t xml:space="preserve">We thought it would be too much to describe and interpret DLNMs for the vital rates, model recruitment,</w:t>
+      </w:r>
+      <w:r>
+        <w:t xml:space="preserve"> </w:t>
       </w:r>
       <w:r>
         <w:rPr>
           <w:iCs/>
           <w:i/>
         </w:rPr>
-        <w:t xml:space="preserve">After the initial census year, between 80% and 97% of marked plants were found. Of plants that had missing values for some years, but were found again in a subsequent year, 95% had 2 or fewer years of missing values. Therefore, plants that were not found for three consecutive surveys, and no subsequent survey, were considered to have died in the transition year after their last observation.</w:t>
+        <w:t xml:space="preserve">and</w:t>
+      </w:r>
+      <w:r>
+        <w:t xml:space="preserve"> </w:t>
+      </w:r>
+      <w:r>
+        <w:t xml:space="preserve">integrate all those models into an integral projection model.</w:t>
+      </w:r>
+      <w:r>
+        <w:t xml:space="preserve"> </w:t>
+      </w:r>
+      <w:r>
+        <w:t xml:space="preserve">We though the description and interpretation of the DLNMs for survival, size, and flowering were complex and interesting enough to stand on their own.</w:t>
+      </w:r>
+      <w:r>
+        <w:t xml:space="preserve"> </w:t>
+      </w:r>
+      <w:r>
+        <w:t xml:space="preserve">We do intend to follow up with an IPM in a future publication.</w:t>
+      </w:r>
+      <w:r>
+        <w:t xml:space="preserve"> </w:t>
+      </w:r>
+      <w:r>
+        <w:t xml:space="preserve">See also our response to</w:t>
+      </w:r>
+      <w:r>
+        <w:t xml:space="preserve"> </w:t>
+      </w:r>
+      <w:r>
+        <w:t xml:space="preserve">1.6</w:t>
+      </w:r>
+      <w:r>
+        <w:t xml:space="preserve">.</w:t>
+      </w:r>
+    </w:p>
+    <w:bookmarkStart w:id="53" w:name="R3-1"/>
+    <w:p>
+      <w:pPr>
+        <w:pStyle w:val="Heading2"/>
+      </w:pPr>
+      <w:r>
+        <w:rPr>
+          <w:rStyle w:val="SectionNumber"/>
+        </w:rPr>
+        <w:t xml:space="preserve">3.1</w:t>
+      </w:r>
+      <w:r>
+        <w:tab/>
+      </w:r>
+    </w:p>
+    <w:p>
+      <w:pPr>
+        <w:pStyle w:val="BlockText"/>
+      </w:pPr>
+      <w:r>
+        <w:t xml:space="preserve">Line 152 –</w:t>
+      </w:r>
+      <w:r>
+        <w:t xml:space="preserve"> </w:t>
+      </w:r>
+      <w:r>
+        <w:t xml:space="preserve">“</w:t>
+      </w:r>
+      <w:r>
+        <w:t xml:space="preserve">Plants not found for 3 consecutive seasons …</w:t>
+      </w:r>
+      <w:r>
+        <w:t xml:space="preserve">”</w:t>
+      </w:r>
+      <w:r>
+        <w:t xml:space="preserve"> </w:t>
+      </w:r>
+      <w:r>
+        <w:t xml:space="preserve">when were they considered to have died?</w:t>
+      </w:r>
+      <w:r>
+        <w:t xml:space="preserve"> </w:t>
+      </w:r>
+      <w:r>
+        <w:t xml:space="preserve">first year they were missed or last?</w:t>
+      </w:r>
+      <w:r>
+        <w:t xml:space="preserve"> </w:t>
+      </w:r>
+      <w:r>
+        <w:t xml:space="preserve">How many plants were not found in an average survey, and why?</w:t>
+      </w:r>
+      <w:r>
+        <w:t xml:space="preserve"> </w:t>
+      </w:r>
+      <w:r>
+        <w:t xml:space="preserve">Does Heliconia show whole plant dormancy?</w:t>
+      </w:r>
+    </w:p>
+    <w:p>
+      <w:pPr>
+        <w:pStyle w:val="FirstParagraph"/>
+      </w:pPr>
+      <w:r>
+        <w:t xml:space="preserve">We have edited to clarify:</w:t>
+      </w:r>
+      <w:r>
+        <w:t xml:space="preserve"> </w:t>
       </w:r>
       <w:r>
         <w:rPr>
           <w:iCs/>
           <w:i/>
         </w:rPr>
-        <w:t xml:space="preserve">”</w:t>
-      </w:r>
-    </w:p>
-    <w:p>
-      <w:pPr>
-        <w:pStyle w:val="BodyText"/>
-      </w:pPr>
-      <w:r>
-        <w:t xml:space="preserve">Some of the missing values in the data do represent</w:t>
-      </w:r>
-      <w:r>
-        <w:t xml:space="preserve"> </w:t>
+        <w:t xml:space="preserve">“</w:t>
       </w:r>
       <w:r>
         <w:rPr>
           <w:iCs/>
           <w:i/>
         </w:rPr>
+        <w:t xml:space="preserve">After the initial census year, between 80% and 97% of marked plants were found. Of plants that had missing values for some years, but were found again in a subsequent year, 95% had 2 or fewer years of missing values. Therefore, plants that were not found for three consecutive surveys, and no subsequent survey, were considered to have died in the transition year after their last observation.</w:t>
+      </w:r>
+      <w:r>
+        <w:rPr>
+          <w:iCs/>
+          <w:i/>
+        </w:rPr>
+        <w:t xml:space="preserve">”</w:t>
+      </w:r>
+    </w:p>
+    <w:p>
+      <w:pPr>
+        <w:pStyle w:val="BodyText"/>
+      </w:pPr>
+      <w:r>
+        <w:t xml:space="preserve">Some of the missing values in the data do represent</w:t>
+      </w:r>
+      <w:r>
+        <w:t xml:space="preserve"> </w:t>
+      </w:r>
+      <w:r>
+        <w:rPr>
+          <w:iCs/>
+          <w:i/>
+        </w:rPr>
         <w:t xml:space="preserve">Heliconia</w:t>
       </w:r>
       <w:r>
@@ -2751,38 +3183,85 @@
         <w:t xml:space="preserve">”</w:t>
       </w:r>
     </w:p>
+    <w:bookmarkEnd w:id="53"/>
+    <w:bookmarkStart w:id="54" w:name="R3-2"/>
+    <w:p>
+      <w:pPr>
+        <w:pStyle w:val="Heading2"/>
+      </w:pPr>
+      <w:r>
+        <w:rPr>
+          <w:rStyle w:val="SectionNumber"/>
+        </w:rPr>
+        <w:t xml:space="preserve">3.2</w:t>
+      </w:r>
+      <w:r>
+        <w:tab/>
+      </w:r>
+    </w:p>
+    <w:p>
+      <w:pPr>
+        <w:pStyle w:val="BlockText"/>
+      </w:pPr>
+      <w:r>
+        <w:t xml:space="preserve">Line 166 - given the shallow roots, why not use 1 month SPEI and let the model do the smoothing over longer time frames?</w:t>
+      </w:r>
+      <w:r>
+        <w:t xml:space="preserve"> </w:t>
+      </w:r>
+      <w:r>
+        <w:t xml:space="preserve">You describe why not using longer smooths, but not shorter.</w:t>
+      </w:r>
+    </w:p>
+    <w:p>
+      <w:pPr>
+        <w:pStyle w:val="FirstParagraph"/>
+      </w:pPr>
+      <w:r>
+        <w:br/>
+      </w:r>
+      <w:r>
+        <w:t xml:space="preserve">The choice of scale for the SPEI calculation is indeed difficult, and is related to the operational definition of drought (i.e. is drought defined as dry conditions over the previous 1, 2, 3 or more months?).</w:t>
+      </w:r>
+      <w:r>
+        <w:t xml:space="preserve"> </w:t>
+      </w:r>
+      <w:r>
+        <w:t xml:space="preserve">We are not certain that the reviewer’s suggestion to allow the GAM to</w:t>
+      </w:r>
+      <w:r>
+        <w:t xml:space="preserve"> </w:t>
+      </w:r>
+      <w:r>
+        <w:t xml:space="preserve">“</w:t>
+      </w:r>
+      <w:r>
+        <w:t xml:space="preserve">do the smoothing</w:t>
+      </w:r>
+      <w:r>
+        <w:t xml:space="preserve">”</w:t>
+      </w:r>
+      <w:r>
+        <w:t xml:space="preserve"> </w:t>
+      </w:r>
+      <w:r>
+        <w:t xml:space="preserve">would have the same effect as changing the scale parameter when calculating SPEI.</w:t>
+      </w:r>
+      <w:r>
+        <w:t xml:space="preserve"> </w:t>
+      </w:r>
+      <w:r>
+        <w:t xml:space="preserve">SPEI is calculated using a sliding window, while GAMs use penalization to achieve smoothing.</w:t>
+      </w:r>
+      <w:r>
+        <w:t xml:space="preserve"> </w:t>
+      </w:r>
+      <w:r>
+        <w:t xml:space="preserve">We believe a thorough comparison of the ability for different SPEI scales to explain variation in survival, size, and flowering is beyond the scope of this paper.</w:t>
+      </w:r>
+    </w:p>
     <w:bookmarkEnd w:id="54"/>
-    <w:bookmarkStart w:id="55" w:name="R3-2"/>
-    <w:p>
-      <w:pPr>
-        <w:pStyle w:val="Heading2"/>
-      </w:pPr>
-      <w:r>
-        <w:rPr>
-          <w:rStyle w:val="SectionNumber"/>
-        </w:rPr>
-        <w:t xml:space="preserve">3.2</w:t>
-      </w:r>
-      <w:r>
-        <w:tab/>
-      </w:r>
-    </w:p>
-    <w:p>
-      <w:pPr>
-        <w:pStyle w:val="BlockText"/>
-      </w:pPr>
-      <w:r>
-        <w:t xml:space="preserve">Line 166 - given the shallow roots, why not use 1 month SPEI and let the model do the smoothing over longer time frames?</w:t>
-      </w:r>
-      <w:r>
-        <w:t xml:space="preserve"> </w:t>
-      </w:r>
-      <w:r>
-        <w:t xml:space="preserve">You describe why not using longer smooths, but not shorter.</w:t>
-      </w:r>
-    </w:p>
-    <w:bookmarkEnd w:id="55"/>
-    <w:bookmarkStart w:id="56" w:name="R3-3"/>
+    <w:bookmarkStart w:id="55" w:name="R3-3"/>
     <w:p>
       <w:pPr>
         <w:pStyle w:val="Heading2"/>
@@ -2940,50 +3419,73 @@
         <w:t xml:space="preserve">We moved the explanation of covariates and random effects earlier as suggested.</w:t>
       </w:r>
     </w:p>
+    <w:bookmarkEnd w:id="55"/>
+    <w:bookmarkStart w:id="56" w:name="R3-4"/>
+    <w:p>
+      <w:pPr>
+        <w:pStyle w:val="Heading2"/>
+      </w:pPr>
+      <w:r>
+        <w:rPr>
+          <w:rStyle w:val="SectionNumber"/>
+        </w:rPr>
+        <w:t xml:space="preserve">3.4</w:t>
+      </w:r>
+      <w:r>
+        <w:tab/>
+      </w:r>
+    </w:p>
+    <w:p>
+      <w:pPr>
+        <w:pStyle w:val="BlockText"/>
+      </w:pPr>
+      <w:r>
+        <w:t xml:space="preserve">Line 205 - I’m not sure</w:t>
+      </w:r>
+      <w:r>
+        <w:t xml:space="preserve"> </w:t>
+      </w:r>
+      <w:r>
+        <w:t xml:space="preserve">“</w:t>
+      </w:r>
+      <w:r>
+        <w:t xml:space="preserve">bimodal</w:t>
+      </w:r>
+      <w:r>
+        <w:t xml:space="preserve">”</w:t>
+      </w:r>
+      <w:r>
+        <w:t xml:space="preserve"> </w:t>
+      </w:r>
+      <w:r>
+        <w:t xml:space="preserve">is correct here – a cubic function can have 2 local extrema, is that what you mean?</w:t>
+      </w:r>
+    </w:p>
+    <w:p>
+      <w:pPr>
+        <w:pStyle w:val="FirstParagraph"/>
+      </w:pPr>
+      <w:r>
+        <w:t xml:space="preserve">This is what we meant, and is no longer relevant as we have increased the number of knots.</w:t>
+      </w:r>
+      <w:r>
+        <w:t xml:space="preserve"> </w:t>
+      </w:r>
+      <w:r>
+        <w:t xml:space="preserve">See our response to</w:t>
+      </w:r>
+      <w:r>
+        <w:t xml:space="preserve"> </w:t>
+      </w:r>
+      <w:r>
+        <w:t xml:space="preserve">3.5</w:t>
+      </w:r>
+      <w:r>
+        <w:t xml:space="preserve">.</w:t>
+      </w:r>
+    </w:p>
     <w:bookmarkEnd w:id="56"/>
-    <w:bookmarkStart w:id="57" w:name="R3-4"/>
-    <w:p>
-      <w:pPr>
-        <w:pStyle w:val="Heading2"/>
-      </w:pPr>
-      <w:r>
-        <w:rPr>
-          <w:rStyle w:val="SectionNumber"/>
-        </w:rPr>
-        <w:t xml:space="preserve">3.4</w:t>
-      </w:r>
-      <w:r>
-        <w:tab/>
-      </w:r>
-    </w:p>
-    <w:p>
-      <w:pPr>
-        <w:pStyle w:val="BlockText"/>
-      </w:pPr>
-      <w:r>
-        <w:t xml:space="preserve">Line 205 - I’m not sure</w:t>
-      </w:r>
-      <w:r>
-        <w:t xml:space="preserve"> </w:t>
-      </w:r>
-      <w:r>
-        <w:t xml:space="preserve">“</w:t>
-      </w:r>
-      <w:r>
-        <w:t xml:space="preserve">bimodal</w:t>
-      </w:r>
-      <w:r>
-        <w:t xml:space="preserve">”</w:t>
-      </w:r>
-      <w:r>
-        <w:t xml:space="preserve"> </w:t>
-      </w:r>
-      <w:r>
-        <w:t xml:space="preserve">is correct here – a cubic function can have 2 local extrema, is that what you mean?</w:t>
-      </w:r>
-    </w:p>
-    <w:bookmarkEnd w:id="57"/>
-    <w:bookmarkStart w:id="58" w:name="R3-5"/>
+    <w:bookmarkStart w:id="57" w:name="R3-5"/>
     <w:p>
       <w:pPr>
         <w:pStyle w:val="Heading2"/>
@@ -3148,9 +3650,6 @@
         <w:t xml:space="preserve">We have updated the methods and results sections accordingly.</w:t>
       </w:r>
       <w:r>
-        <w:t xml:space="preserve"> </w:t>
-      </w:r>
-      <w:r>
         <w:br/>
       </w:r>
       <w:r>
@@ -3182,8 +3681,8 @@
         <w:t xml:space="preserve">.</w:t>
       </w:r>
     </w:p>
-    <w:bookmarkEnd w:id="58"/>
-    <w:bookmarkStart w:id="60" w:name="R3-6"/>
+    <w:bookmarkEnd w:id="57"/>
+    <w:bookmarkStart w:id="59" w:name="R3-6"/>
     <w:p>
       <w:pPr>
         <w:pStyle w:val="Heading2"/>
@@ -3308,7 +3807,7 @@
       <w:r>
         <w:t xml:space="preserve"> </w:t>
       </w:r>
-      <w:hyperlink r:id="rId59">
+      <w:hyperlink r:id="rId58">
         <w:r>
           <w:rPr>
             <w:rStyle w:val="Hyperlink"/>
@@ -3326,8 +3825,67 @@
         <w:t xml:space="preserve">It is so rare for a reviewer to make suggestions based on analysis code, and we are very grateful for these comments!</w:t>
       </w:r>
     </w:p>
+    <w:bookmarkEnd w:id="59"/>
+    <w:bookmarkStart w:id="60" w:name="R3-7"/>
+    <w:p>
+      <w:pPr>
+        <w:pStyle w:val="Heading2"/>
+      </w:pPr>
+      <w:r>
+        <w:rPr>
+          <w:rStyle w:val="SectionNumber"/>
+        </w:rPr>
+        <w:t xml:space="preserve">3.7</w:t>
+      </w:r>
+      <w:r>
+        <w:tab/>
+      </w:r>
+    </w:p>
+    <w:p>
+      <w:pPr>
+        <w:pStyle w:val="BlockText"/>
+      </w:pPr>
+      <w:r>
+        <w:t xml:space="preserve">Line 253 - fig 1a shows mean change in size, not mean size?</w:t>
+      </w:r>
+    </w:p>
+    <w:p>
+      <w:pPr>
+        <w:pStyle w:val="FirstParagraph"/>
+      </w:pPr>
+      <w:r>
+        <w:t xml:space="preserve">We clarified the reference to the figure:</w:t>
+      </w:r>
+      <w:r>
+        <w:t xml:space="preserve"> </w:t>
+      </w:r>
+      <w:r>
+        <w:t xml:space="preserve">“</w:t>
+      </w:r>
+      <w:r>
+        <w:t xml:space="preserve">…was preceded by a drop in average plant size in the 2002-2003 transition year (i.e. negative growth in Figure 1a).</w:t>
+      </w:r>
+      <w:r>
+        <w:t xml:space="preserve">”</w:t>
+      </w:r>
+      <w:r>
+        <w:t xml:space="preserve"> </w:t>
+      </w:r>
+      <w:r>
+        <w:t xml:space="preserve">Also see our response to</w:t>
+      </w:r>
+      <w:r>
+        <w:t xml:space="preserve"> </w:t>
+      </w:r>
+      <w:r>
+        <w:t xml:space="preserve">1.7</w:t>
+      </w:r>
+      <w:r>
+        <w:t xml:space="preserve">.</w:t>
+      </w:r>
+    </w:p>
     <w:bookmarkEnd w:id="60"/>
-    <w:bookmarkStart w:id="61" w:name="R3-7"/>
+    <w:bookmarkStart w:id="61" w:name="R3-8"/>
     <w:p>
       <w:pPr>
         <w:pStyle w:val="Heading2"/>
@@ -3336,7 +3894,7 @@
         <w:rPr>
           <w:rStyle w:val="SectionNumber"/>
         </w:rPr>
-        <w:t xml:space="preserve">3.7</w:t>
+        <w:t xml:space="preserve">3.8</w:t>
       </w:r>
       <w:r>
         <w:tab/>
@@ -3347,7 +3905,13 @@
         <w:pStyle w:val="BlockText"/>
       </w:pPr>
       <w:r>
-        <w:t xml:space="preserve">Line 253 - fig 1a shows mean change in size, not mean size?</w:t>
+        <w:t xml:space="preserve">Figure 2 isn’t referenced in this section, not used until discussion.</w:t>
+      </w:r>
+      <w:r>
+        <w:t xml:space="preserve"> </w:t>
+      </w:r>
+      <w:r>
+        <w:t xml:space="preserve">Maybe move to supplement or add a sentence in results?</w:t>
       </w:r>
     </w:p>
     <w:p>
@@ -3355,7 +3919,164 @@
         <w:pStyle w:val="FirstParagraph"/>
       </w:pPr>
       <w:r>
-        <w:t xml:space="preserve">We clarified the reference to the figure:</w:t>
+        <w:t xml:space="preserve">See our response to</w:t>
+      </w:r>
+      <w:r>
+        <w:t xml:space="preserve"> </w:t>
+      </w:r>
+      <w:r>
+        <w:t xml:space="preserve">1.9</w:t>
+      </w:r>
+      <w:r>
+        <w:t xml:space="preserve">.</w:t>
+      </w:r>
+    </w:p>
+    <w:bookmarkEnd w:id="61"/>
+    <w:bookmarkStart w:id="62" w:name="R3-9"/>
+    <w:p>
+      <w:pPr>
+        <w:pStyle w:val="Heading2"/>
+      </w:pPr>
+      <w:r>
+        <w:rPr>
+          <w:rStyle w:val="SectionNumber"/>
+        </w:rPr>
+        <w:t xml:space="preserve">3.9</w:t>
+      </w:r>
+      <w:r>
+        <w:tab/>
+      </w:r>
+    </w:p>
+    <w:p>
+      <w:pPr>
+        <w:pStyle w:val="BlockText"/>
+      </w:pPr>
+      <w:r>
+        <w:t xml:space="preserve">Line 260 – you mention the CI of the model estimated coefficients, but these aren’t provided anywhere that I could find.</w:t>
+      </w:r>
+      <w:r>
+        <w:t xml:space="preserve"> </w:t>
+      </w:r>
+      <w:r>
+        <w:t xml:space="preserve">I think a table based on the summary of the two fitted models discussed here (and elsewhere too) should be added.</w:t>
+      </w:r>
+      <w:r>
+        <w:t xml:space="preserve"> </w:t>
+      </w:r>
+      <w:r>
+        <w:t xml:space="preserve">And report the variance of the random effect.</w:t>
+      </w:r>
+    </w:p>
+    <w:p>
+      <w:pPr>
+        <w:pStyle w:val="FirstParagraph"/>
+      </w:pPr>
+      <w:r>
+        <w:t xml:space="preserve">We have now included these in Table 1.</w:t>
+      </w:r>
+      <w:r>
+        <w:t xml:space="preserve"> </w:t>
+      </w:r>
+      <w:r>
+        <w:t xml:space="preserve">See also our response to</w:t>
+      </w:r>
+      <w:r>
+        <w:t xml:space="preserve"> </w:t>
+      </w:r>
+      <w:r>
+        <w:t xml:space="preserve">1.3</w:t>
+      </w:r>
+      <w:r>
+        <w:t xml:space="preserve">.</w:t>
+      </w:r>
+    </w:p>
+    <w:bookmarkEnd w:id="62"/>
+    <w:bookmarkStart w:id="63" w:name="R3-10"/>
+    <w:p>
+      <w:pPr>
+        <w:pStyle w:val="Heading2"/>
+      </w:pPr>
+      <w:r>
+        <w:rPr>
+          <w:rStyle w:val="SectionNumber"/>
+        </w:rPr>
+        <w:t xml:space="preserve">3.10</w:t>
+      </w:r>
+      <w:r>
+        <w:tab/>
+      </w:r>
+    </w:p>
+    <w:p>
+      <w:pPr>
+        <w:pStyle w:val="BlockText"/>
+      </w:pPr>
+      <w:r>
+        <w:t xml:space="preserve">Figure 4 and 5 – very nice way to display the confidence limit.</w:t>
+      </w:r>
+      <w:r>
+        <w:t xml:space="preserve"> </w:t>
+      </w:r>
+      <w:r>
+        <w:t xml:space="preserve">I did have to spend a while looking at them and doing a bit of head scratching to figure out which side the significant values were on, especially for the ones that are along the middle where the difference in color is not large.</w:t>
+      </w:r>
+      <w:r>
+        <w:t xml:space="preserve"> </w:t>
+      </w:r>
+      <w:r>
+        <w:t xml:space="preserve">I wonder if a diverging color scheme with values close to the mean set to white would make this easier to see?</w:t>
+      </w:r>
+      <w:r>
+        <w:t xml:space="preserve"> </w:t>
+      </w:r>
+      <w:r>
+        <w:t xml:space="preserve">Or if you could add some hatching or change the alpha transparency on one side to highlight those regions more clearly.</w:t>
+      </w:r>
+    </w:p>
+    <w:p>
+      <w:pPr>
+        <w:pStyle w:val="FirstParagraph"/>
+      </w:pPr>
+      <w:r>
+        <w:t xml:space="preserve">In the updated version of figure 4 (see response to</w:t>
+      </w:r>
+      <w:r>
+        <w:t xml:space="preserve"> </w:t>
+      </w:r>
+      <w:r>
+        <w:t xml:space="preserve">3.5</w:t>
+      </w:r>
+      <w:r>
+        <w:t xml:space="preserve">), a smaller area of the plot is significantly different from the intercept, and heatmap area far from observed data is grayed out.</w:t>
+      </w:r>
+      <w:r>
+        <w:t xml:space="preserve"> </w:t>
+      </w:r>
+      <w:r>
+        <w:t xml:space="preserve">We believe these two things make it easier to see the outlines around significant values, but we are open to trying other modifications of the plot if the reviewers think it is still difficult to interpret in this way.</w:t>
+      </w:r>
+    </w:p>
+    <w:bookmarkEnd w:id="63"/>
+    <w:bookmarkStart w:id="64" w:name="R3-11"/>
+    <w:p>
+      <w:pPr>
+        <w:pStyle w:val="Heading2"/>
+      </w:pPr>
+      <w:r>
+        <w:rPr>
+          <w:rStyle w:val="SectionNumber"/>
+        </w:rPr>
+        <w:t xml:space="preserve">3.11</w:t>
+      </w:r>
+      <w:r>
+        <w:tab/>
+      </w:r>
+    </w:p>
+    <w:p>
+      <w:pPr>
+        <w:pStyle w:val="BlockText"/>
+      </w:pPr>
+      <w:r>
+        <w:t xml:space="preserve">Line 413 –</w:t>
       </w:r>
       <w:r>
         <w:t xml:space="preserve"> </w:t>
@@ -3364,7 +4085,7 @@
         <w:t xml:space="preserve">“</w:t>
       </w:r>
       <w:r>
-        <w:t xml:space="preserve">…was preceded by a drop in average plant size in the 2002-2003 transition year (i.e. negative growth in Figure 1a).</w:t>
+        <w:t xml:space="preserve">our expansion of this approach …</w:t>
       </w:r>
       <w:r>
         <w:t xml:space="preserve">”</w:t>
@@ -3373,46 +4094,19 @@
         <w:t xml:space="preserve"> </w:t>
       </w:r>
       <w:r>
-        <w:t xml:space="preserve">Also see our response to</w:t>
-      </w:r>
-      <w:r>
-        <w:t xml:space="preserve"> </w:t>
-      </w:r>
-      <w:r>
-        <w:t xml:space="preserve">1.7</w:t>
-      </w:r>
-      <w:r>
-        <w:t xml:space="preserve">.</w:t>
-      </w:r>
-    </w:p>
-    <w:bookmarkEnd w:id="61"/>
-    <w:bookmarkStart w:id="62" w:name="R3-8"/>
-    <w:p>
-      <w:pPr>
-        <w:pStyle w:val="Heading2"/>
-      </w:pPr>
-      <w:r>
-        <w:rPr>
-          <w:rStyle w:val="SectionNumber"/>
-        </w:rPr>
-        <w:t xml:space="preserve">3.8</w:t>
-      </w:r>
-      <w:r>
-        <w:tab/>
-      </w:r>
-    </w:p>
-    <w:p>
-      <w:pPr>
-        <w:pStyle w:val="BlockText"/>
-      </w:pPr>
-      <w:r>
-        <w:t xml:space="preserve">Figure 2 isn’t referenced in this section, not used until discussion.</w:t>
-      </w:r>
-      <w:r>
-        <w:t xml:space="preserve"> </w:t>
-      </w:r>
-      <w:r>
-        <w:t xml:space="preserve">Maybe move to supplement or add a sentence in results?</w:t>
+        <w:t xml:space="preserve">I’m not sure that the expansion is the penalty that prevents over fitting – both Teller et al and Tenhumberg et al used the penalized spline function in mgcv.</w:t>
+      </w:r>
+      <w:r>
+        <w:t xml:space="preserve"> </w:t>
+      </w:r>
+      <w:r>
+        <w:t xml:space="preserve">What IS an expansion is the non-linear cross basis function.</w:t>
+      </w:r>
+      <w:r>
+        <w:t xml:space="preserve"> </w:t>
+      </w:r>
+      <w:r>
+        <w:t xml:space="preserve">Both Teller et al and Tenhumberg et al used (essentially) linear cross basis functions, so using dlnm is super-cool and interesting.</w:t>
       </w:r>
     </w:p>
     <w:p>
@@ -3420,234 +4114,13 @@
         <w:pStyle w:val="FirstParagraph"/>
       </w:pPr>
       <w:r>
-        <w:t xml:space="preserve">…see also our response to</w:t>
-      </w:r>
-      <w:r>
-        <w:t xml:space="preserve"> </w:t>
-      </w:r>
-      <w:r>
-        <w:t xml:space="preserve">1.9</w:t>
-      </w:r>
-    </w:p>
-    <w:bookmarkEnd w:id="62"/>
-    <w:bookmarkStart w:id="63" w:name="R3-9"/>
-    <w:p>
-      <w:pPr>
-        <w:pStyle w:val="Heading2"/>
-      </w:pPr>
-      <w:r>
-        <w:rPr>
-          <w:rStyle w:val="SectionNumber"/>
-        </w:rPr>
-        <w:t xml:space="preserve">3.9</w:t>
-      </w:r>
-      <w:r>
-        <w:tab/>
-      </w:r>
-    </w:p>
-    <w:p>
-      <w:pPr>
-        <w:pStyle w:val="BlockText"/>
-      </w:pPr>
-      <w:r>
-        <w:t xml:space="preserve">Line 260 – you mention the CI of the model estimated coefficients, but these aren’t provided anywhere that I could find.</w:t>
-      </w:r>
-      <w:r>
-        <w:t xml:space="preserve"> </w:t>
-      </w:r>
-      <w:r>
-        <w:t xml:space="preserve">I think a table based on the summary of the two fitted models discussed here (and elsewhere too) should be added.</w:t>
-      </w:r>
-      <w:r>
-        <w:t xml:space="preserve"> </w:t>
-      </w:r>
-      <w:r>
-        <w:t xml:space="preserve">And report the variance of the random effect.</w:t>
-      </w:r>
-    </w:p>
-    <w:p>
-      <w:pPr>
-        <w:pStyle w:val="FirstParagraph"/>
-      </w:pPr>
-      <w:r>
-        <w:t xml:space="preserve">…see also our response to</w:t>
-      </w:r>
-      <w:r>
-        <w:t xml:space="preserve"> </w:t>
-      </w:r>
-      <w:r>
-        <w:t xml:space="preserve">1.3</w:t>
-      </w:r>
-    </w:p>
-    <w:bookmarkEnd w:id="63"/>
-    <w:bookmarkStart w:id="64" w:name="R3-10"/>
-    <w:p>
-      <w:pPr>
-        <w:pStyle w:val="Heading2"/>
-      </w:pPr>
-      <w:r>
-        <w:rPr>
-          <w:rStyle w:val="SectionNumber"/>
-        </w:rPr>
-        <w:t xml:space="preserve">3.10</w:t>
-      </w:r>
-      <w:r>
-        <w:tab/>
-      </w:r>
-    </w:p>
-    <w:p>
-      <w:pPr>
-        <w:pStyle w:val="BlockText"/>
-      </w:pPr>
-      <w:r>
-        <w:t xml:space="preserve">Figure 4 and 5 – very nice way to display the confidence limit.</w:t>
-      </w:r>
-      <w:r>
-        <w:t xml:space="preserve"> </w:t>
-      </w:r>
-      <w:r>
-        <w:t xml:space="preserve">I did have to spend a while looking at them and doing a bit of head scratching to figure out which side the significant values were on, especially for the ones that are along the middle where the difference in color is not large.</w:t>
-      </w:r>
-      <w:r>
-        <w:t xml:space="preserve"> </w:t>
-      </w:r>
-      <w:r>
-        <w:t xml:space="preserve">I wonder if a diverging color scheme with values close to the mean set to white would make this easier to see?</w:t>
-      </w:r>
-      <w:r>
-        <w:t xml:space="preserve"> </w:t>
-      </w:r>
-      <w:r>
-        <w:t xml:space="preserve">Or if you could add some hatching or change the alpha transparency on one side to highlight those regions more clearly.</w:t>
-      </w:r>
-    </w:p>
-    <w:p>
-      <w:pPr>
-        <w:pStyle w:val="FirstParagraph"/>
-      </w:pPr>
-      <w:r>
-        <w:t xml:space="preserve">In the updated version of figure 4 (see response to</w:t>
-      </w:r>
-      <w:r>
-        <w:t xml:space="preserve"> </w:t>
-      </w:r>
-      <w:r>
-        <w:t xml:space="preserve">3.5</w:t>
-      </w:r>
-      <w:r>
-        <w:t xml:space="preserve">), a smaller area of the plot is significantly different from the intercept, and heatmap area far from observed data is grayed out.</w:t>
-      </w:r>
-      <w:r>
-        <w:t xml:space="preserve"> </w:t>
-      </w:r>
-      <w:r>
-        <w:t xml:space="preserve">We believe these two things make it easier to see the outlines around significant values, but we are open to trying other modifications of the plot if the reviewers think it is still difficult to interpret in this way.</w:t>
-      </w:r>
-    </w:p>
-    <w:bookmarkEnd w:id="64"/>
-    <w:bookmarkStart w:id="65" w:name="R3-11"/>
-    <w:p>
-      <w:pPr>
-        <w:pStyle w:val="Heading2"/>
-      </w:pPr>
-      <w:r>
-        <w:rPr>
-          <w:rStyle w:val="SectionNumber"/>
-        </w:rPr>
-        <w:t xml:space="preserve">3.11</w:t>
-      </w:r>
-      <w:r>
-        <w:tab/>
-      </w:r>
-    </w:p>
-    <w:p>
-      <w:pPr>
-        <w:pStyle w:val="BlockText"/>
-      </w:pPr>
-      <w:r>
-        <w:t xml:space="preserve">Line 413 –</w:t>
-      </w:r>
-      <w:r>
-        <w:t xml:space="preserve"> </w:t>
-      </w:r>
-      <w:r>
-        <w:t xml:space="preserve">“</w:t>
-      </w:r>
-      <w:r>
-        <w:t xml:space="preserve">our expansion of this approach …</w:t>
-      </w:r>
-      <w:r>
-        <w:t xml:space="preserve">”</w:t>
-      </w:r>
-      <w:r>
-        <w:t xml:space="preserve"> </w:t>
-      </w:r>
-      <w:r>
-        <w:t xml:space="preserve">I’m not sure that the expansion is the penalty that prevents over fitting – both Teller et al and Tenhumberg et al used the penalized spline function in mgcv.</w:t>
-      </w:r>
-      <w:r>
-        <w:t xml:space="preserve"> </w:t>
-      </w:r>
-      <w:r>
-        <w:t xml:space="preserve">What IS an expansion is the non-linear cross basis function.</w:t>
-      </w:r>
-      <w:r>
-        <w:t xml:space="preserve"> </w:t>
-      </w:r>
-      <w:r>
-        <w:t xml:space="preserve">Both Teller et al and Tenhumberg et al used (essentially) linear cross basis functions, so using dlnm is super-cool and interesting.</w:t>
-      </w:r>
-    </w:p>
-    <w:bookmarkEnd w:id="65"/>
-    <w:bookmarkStart w:id="73" w:name="R3-12"/>
-    <w:p>
-      <w:pPr>
-        <w:pStyle w:val="Heading2"/>
-      </w:pPr>
-      <w:r>
-        <w:rPr>
-          <w:rStyle w:val="SectionNumber"/>
-        </w:rPr>
-        <w:t xml:space="preserve">3.12</w:t>
-      </w:r>
-      <w:r>
-        <w:tab/>
-      </w:r>
-    </w:p>
-    <w:p>
-      <w:pPr>
-        <w:pStyle w:val="BlockText"/>
-      </w:pPr>
-      <w:r>
-        <w:t xml:space="preserve">Line 471 – this demographic delay left me a bit confused for a while until I stopped looking at figure 4b and started looking at 4a.</w:t>
-      </w:r>
-      <w:r>
-        <w:t xml:space="preserve"> </w:t>
-      </w:r>
-      <w:r>
-        <w:t xml:space="preserve">Then it made a lot of sense.</w:t>
-      </w:r>
-      <w:r>
-        <w:t xml:space="preserve"> </w:t>
-      </w:r>
-      <w:r>
-        <w:t xml:space="preserve">However, wouldn’t it be that the demographic effect takes place AFTER the census for an echo to appear at previous lags?</w:t>
-      </w:r>
-    </w:p>
-    <w:bookmarkStart w:id="72" w:name="refs"/>
-    <w:bookmarkStart w:id="67" w:name="ref-brunaHabitatFragmentationPlant2009"/>
-    <w:p>
-      <w:pPr>
-        <w:pStyle w:val="Bibliography"/>
-      </w:pPr>
-      <w:r>
-        <w:t xml:space="preserve">Bruna, Emilio M., Ian J. Fiske, and Matthew D. Trager. 2009.</w:t>
-      </w:r>
-      <w:r>
-        <w:t xml:space="preserve"> </w:t>
-      </w:r>
-      <w:r>
-        <w:t xml:space="preserve">“Habitat Fragmentation and Plant Populations: Is What We Know Demographically Irrelevant?”</w:t>
+        <w:t xml:space="preserve">We thank the reviewer for the positive comment.</w:t>
+      </w:r>
+      <w:r>
+        <w:t xml:space="preserve"> </w:t>
+      </w:r>
+      <w:r>
+        <w:t xml:space="preserve">This is correct—our expansion was not the fitting of lagged effects with a spline, but the use of a 2 dimensional spline to</w:t>
       </w:r>
       <w:r>
         <w:t xml:space="preserve"> </w:t>
@@ -3657,131 +4130,82 @@
           <w:iCs/>
           <w:i/>
         </w:rPr>
-        <w:t xml:space="preserve">Journal of Vegetation Science</w:t>
-      </w:r>
-      <w:r>
-        <w:t xml:space="preserve"> </w:t>
-      </w:r>
-      <w:r>
-        <w:t xml:space="preserve">20 (3): 569–76.</w:t>
-      </w:r>
-      <w:r>
-        <w:t xml:space="preserve"> </w:t>
-      </w:r>
-      <w:hyperlink r:id="rId66">
-        <w:r>
-          <w:rPr>
-            <w:rStyle w:val="Hyperlink"/>
-          </w:rPr>
-          <w:t xml:space="preserve">https://doi.org/10.1111/j.1654-1103.2009.01060.x</w:t>
-        </w:r>
-      </w:hyperlink>
+        <w:t xml:space="preserve">also</w:t>
+      </w:r>
+      <w:r>
+        <w:t xml:space="preserve"> </w:t>
+      </w:r>
+      <w:r>
+        <w:t xml:space="preserve">fit non-linear reaction norms.</w:t>
+      </w:r>
+      <w:r>
+        <w:t xml:space="preserve"> </w:t>
+      </w:r>
+      <w:r>
+        <w:t xml:space="preserve">We have edited this sentence accordingly.</w:t>
+      </w:r>
+    </w:p>
+    <w:bookmarkEnd w:id="64"/>
+    <w:bookmarkStart w:id="65" w:name="R3-12"/>
+    <w:p>
+      <w:pPr>
+        <w:pStyle w:val="Heading2"/>
+      </w:pPr>
+      <w:r>
+        <w:rPr>
+          <w:rStyle w:val="SectionNumber"/>
+        </w:rPr>
+        <w:t xml:space="preserve">3.12</w:t>
+      </w:r>
+      <w:r>
+        <w:tab/>
+      </w:r>
+    </w:p>
+    <w:p>
+      <w:pPr>
+        <w:pStyle w:val="BlockText"/>
+      </w:pPr>
+      <w:r>
+        <w:t xml:space="preserve">Line 471 – this demographic delay left me a bit confused for a while until I stopped looking at figure 4b and started looking at 4a.</w:t>
+      </w:r>
+      <w:r>
+        <w:t xml:space="preserve"> </w:t>
+      </w:r>
+      <w:r>
+        <w:t xml:space="preserve">Then it made a lot of sense.</w:t>
+      </w:r>
+      <w:r>
+        <w:t xml:space="preserve"> </w:t>
+      </w:r>
+      <w:r>
+        <w:t xml:space="preserve">However, wouldn’t it be that the demographic effect takes place AFTER the census for an echo to appear at previous lags?</w:t>
+      </w:r>
+    </w:p>
+    <w:p>
+      <w:pPr>
+        <w:pStyle w:val="FirstParagraph"/>
+      </w:pPr>
+      <w:r>
+        <w:t xml:space="preserve">We We have revised this paragraph to clarify.</w:t>
+      </w:r>
+      <w:r>
+        <w:t xml:space="preserve"> </w:t>
+      </w:r>
+      <w:r>
+        <w:t xml:space="preserve">See our response to</w:t>
+      </w:r>
+      <w:r>
+        <w:t xml:space="preserve"> </w:t>
+      </w:r>
+      <w:r>
+        <w:t xml:space="preserve">2.19</w:t>
+      </w:r>
       <w:r>
         <w:t xml:space="preserve">.</w:t>
       </w:r>
     </w:p>
-    <w:bookmarkEnd w:id="67"/>
-    <w:bookmarkStart w:id="69" w:name="ref-estebanOtherSideDroughts2021"/>
-    <w:p>
-      <w:pPr>
-        <w:pStyle w:val="Bibliography"/>
-      </w:pPr>
-      <w:r>
-        <w:t xml:space="preserve">Esteban, Erick J. L., Carolina V. Castilho, Karina L. Melgaço, and Flávia R. C. Costa. 2021.</w:t>
-      </w:r>
-      <w:r>
-        <w:t xml:space="preserve"> </w:t>
-      </w:r>
-      <w:r>
-        <w:t xml:space="preserve">“The Other Side of Droughts: Wet Extremes and Topography as Buffers of Negative Drought Effects in an Amazonian Forest.”</w:t>
-      </w:r>
-      <w:r>
-        <w:t xml:space="preserve"> </w:t>
-      </w:r>
-      <w:r>
-        <w:rPr>
-          <w:iCs/>
-          <w:i/>
-        </w:rPr>
-        <w:t xml:space="preserve">New Phytologist</w:t>
-      </w:r>
-      <w:r>
-        <w:t xml:space="preserve"> </w:t>
-      </w:r>
-      <w:r>
-        <w:t xml:space="preserve">229 (4): 1995–2006.</w:t>
-      </w:r>
-      <w:r>
-        <w:t xml:space="preserve"> </w:t>
-      </w:r>
-      <w:hyperlink r:id="rId68">
-        <w:r>
-          <w:rPr>
-            <w:rStyle w:val="Hyperlink"/>
-          </w:rPr>
-          <w:t xml:space="preserve">https://doi.org/10.1111/nph.17005</w:t>
-        </w:r>
-      </w:hyperlink>
-      <w:r>
-        <w:t xml:space="preserve">.</w:t>
-      </w:r>
-    </w:p>
-    <w:bookmarkEnd w:id="69"/>
-    <w:bookmarkStart w:id="71" w:name="ref-tellerLinkingDemographyDrivers2016"/>
-    <w:p>
-      <w:pPr>
-        <w:pStyle w:val="Bibliography"/>
-      </w:pPr>
-      <w:r>
-        <w:t xml:space="preserve">Teller, Brittany J., Peter B. Adler, Collin B. Edwards, Giles Hooker, and Stephen P. Ellner. 2016.</w:t>
-      </w:r>
-      <w:r>
-        <w:t xml:space="preserve"> </w:t>
-      </w:r>
-      <w:r>
-        <w:t xml:space="preserve">“Linking Demography with Drivers: Climate and Competition.”</w:t>
-      </w:r>
-      <w:r>
-        <w:t xml:space="preserve"> </w:t>
-      </w:r>
-      <w:r>
-        <w:t xml:space="preserve">Edited by Jessica Metcalf.</w:t>
-      </w:r>
-      <w:r>
-        <w:t xml:space="preserve"> </w:t>
-      </w:r>
-      <w:r>
-        <w:rPr>
-          <w:iCs/>
-          <w:i/>
-        </w:rPr>
-        <w:t xml:space="preserve">Methods in Ecology and Evolution</w:t>
-      </w:r>
-      <w:r>
-        <w:t xml:space="preserve"> </w:t>
-      </w:r>
-      <w:r>
-        <w:t xml:space="preserve">7 (2): 171–83.</w:t>
-      </w:r>
-      <w:r>
-        <w:t xml:space="preserve"> </w:t>
-      </w:r>
-      <w:hyperlink r:id="rId70">
-        <w:r>
-          <w:rPr>
-            <w:rStyle w:val="Hyperlink"/>
-          </w:rPr>
-          <w:t xml:space="preserve">https://doi.org/10.1111/2041-210X.12486</w:t>
-        </w:r>
-      </w:hyperlink>
-      <w:r>
-        <w:t xml:space="preserve">.</w:t>
-      </w:r>
-    </w:p>
-    <w:bookmarkEnd w:id="71"/>
-    <w:bookmarkEnd w:id="72"/>
-    <w:bookmarkEnd w:id="73"/>
-    <w:bookmarkEnd w:id="74"/>
+    <w:bookmarkEnd w:id="65"/>
+    <w:bookmarkEnd w:id="66"/>
     <w:sectPr>
       <w:pgSz w:h="15840" w:w="12240"/>
       <w:pgMar w:bottom="1440" w:footer="720" w:gutter="0" w:header="720" w:left="1440" w:right="1440" w:top="1440"/>
@@ -4364,6 +4788,91 @@
     <w:lvl w:ilvl="8">
       <w:numFmt w:val="bullet"/>
       <w:lvlText w:val="•"/>
+      <w:lvlJc w:val="left"/>
+      <w:pPr>
+        <w:ind w:left="6480" w:hanging="480"/>
+      </w:pPr>
+    </w:lvl>
+  </w:abstractNum>
+  <w:abstractNum w:abstractNumId="99411">
+    <w:nsid w:val="A99411"/>
+    <w:multiLevelType w:val="multilevel"/>
+    <w:lvl w:ilvl="0">
+      <w:start w:val="1"/>
+      <w:numFmt w:val="decimal"/>
+      <w:lvlText w:val="%1."/>
+      <w:lvlJc w:val="left"/>
+      <w:pPr>
+        <w:ind w:left="720" w:hanging="480"/>
+      </w:pPr>
+    </w:lvl>
+    <w:lvl w:ilvl="1">
+      <w:start w:val="1"/>
+      <w:numFmt w:val="decimal"/>
+      <w:lvlText w:val="%2."/>
+      <w:lvlJc w:val="left"/>
+      <w:pPr>
+        <w:ind w:left="1440" w:hanging="480"/>
+      </w:pPr>
+    </w:lvl>
+    <w:lvl w:ilvl="2">
+      <w:start w:val="1"/>
+      <w:numFmt w:val="decimal"/>
+      <w:lvlText w:val="%3."/>
+      <w:lvlJc w:val="left"/>
+      <w:pPr>
+        <w:ind w:left="2160" w:hanging="480"/>
+      </w:pPr>
+    </w:lvl>
+    <w:lvl w:ilvl="3">
+      <w:start w:val="1"/>
+      <w:numFmt w:val="decimal"/>
+      <w:lvlText w:val="%4."/>
+      <w:lvlJc w:val="left"/>
+      <w:pPr>
+        <w:ind w:left="2880" w:hanging="480"/>
+      </w:pPr>
+    </w:lvl>
+    <w:lvl w:ilvl="4">
+      <w:start w:val="1"/>
+      <w:numFmt w:val="decimal"/>
+      <w:lvlText w:val="%5."/>
+      <w:lvlJc w:val="left"/>
+      <w:pPr>
+        <w:ind w:left="3600" w:hanging="480"/>
+      </w:pPr>
+    </w:lvl>
+    <w:lvl w:ilvl="5">
+      <w:start w:val="1"/>
+      <w:numFmt w:val="decimal"/>
+      <w:lvlText w:val="%6."/>
+      <w:lvlJc w:val="left"/>
+      <w:pPr>
+        <w:ind w:left="4320" w:hanging="480"/>
+      </w:pPr>
+    </w:lvl>
+    <w:lvl w:ilvl="6">
+      <w:start w:val="1"/>
+      <w:numFmt w:val="decimal"/>
+      <w:lvlText w:val="%7."/>
+      <w:lvlJc w:val="left"/>
+      <w:pPr>
+        <w:ind w:left="5040" w:hanging="480"/>
+      </w:pPr>
+    </w:lvl>
+    <w:lvl w:ilvl="7">
+      <w:start w:val="1"/>
+      <w:numFmt w:val="decimal"/>
+      <w:lvlText w:val="%8."/>
+      <w:lvlJc w:val="left"/>
+      <w:pPr>
+        <w:ind w:left="5760" w:hanging="480"/>
+      </w:pPr>
+    </w:lvl>
+    <w:lvl w:ilvl="8">
+      <w:start w:val="1"/>
+      <w:numFmt w:val="decimal"/>
+      <w:lvlText w:val="%9."/>
       <w:lvlJc w:val="left"/>
       <w:pPr>
         <w:ind w:left="6480" w:hanging="480"/>
@@ -4438,6 +4947,36 @@
   </w:num>
   <w:num w:numId="1001">
     <w:abstractNumId w:val="991"/>
+  </w:num>
+  <w:num w:numId="1002">
+    <w:abstractNumId w:val="99411"/>
+    <w:lvlOverride w:ilvl="0">
+      <w:startOverride w:val="1"/>
+    </w:lvlOverride>
+    <w:lvlOverride w:ilvl="1">
+      <w:startOverride w:val="1"/>
+    </w:lvlOverride>
+    <w:lvlOverride w:ilvl="2">
+      <w:startOverride w:val="1"/>
+    </w:lvlOverride>
+    <w:lvlOverride w:ilvl="3">
+      <w:startOverride w:val="1"/>
+    </w:lvlOverride>
+    <w:lvlOverride w:ilvl="4">
+      <w:startOverride w:val="1"/>
+    </w:lvlOverride>
+    <w:lvlOverride w:ilvl="5">
+      <w:startOverride w:val="1"/>
+    </w:lvlOverride>
+    <w:lvlOverride w:ilvl="6">
+      <w:startOverride w:val="1"/>
+    </w:lvlOverride>
+    <w:lvlOverride w:ilvl="7">
+      <w:startOverride w:val="1"/>
+    </w:lvlOverride>
+    <w:lvlOverride w:ilvl="8">
+      <w:startOverride w:val="1"/>
+    </w:lvlOverride>
   </w:num>
 </w:numbering>
 </file>

</xml_diff>

<commit_message>
reorganize response to reviewers
</commit_message>
<xml_diff>
--- a/review/Response-to-reviews.docx
+++ b/review/Response-to-reviews.docx
@@ -44,6 +44,208 @@
         <w:t xml:space="preserve">8/9/2021</w:t>
       </w:r>
     </w:p>
+    <w:p>
+      <w:pPr>
+        <w:pStyle w:val="FirstParagraph"/>
+      </w:pPr>
+      <w:r>
+        <w:t xml:space="preserve">Dear Editor,</w:t>
+      </w:r>
+    </w:p>
+    <w:p>
+      <w:pPr>
+        <w:pStyle w:val="BodyText"/>
+      </w:pPr>
+      <w:r>
+        <w:t xml:space="preserve">Thank you for the opportunity to submit a revised version of our manuscript</w:t>
+      </w:r>
+      <w:r>
+        <w:t xml:space="preserve"> </w:t>
+      </w:r>
+      <w:r>
+        <w:t xml:space="preserve">“</w:t>
+      </w:r>
+      <w:r>
+        <w:t xml:space="preserve">Delayed effects of climate on vital rates lead to demographic divergence in Amazonian forest fragments</w:t>
+      </w:r>
+      <w:r>
+        <w:t xml:space="preserve">”</w:t>
+      </w:r>
+      <w:r>
+        <w:t xml:space="preserve"> </w:t>
+      </w:r>
+      <w:r>
+        <w:t xml:space="preserve">to Global Change Biology The feedback we received from the referees was clear, fair, and very helpful, for which we would like to extend our thanks.</w:t>
+      </w:r>
+    </w:p>
+    <w:p>
+      <w:pPr>
+        <w:pStyle w:val="BodyText"/>
+      </w:pPr>
+      <w:r>
+        <w:t xml:space="preserve">Overall the referees were pleased with the submission, but they also had several excellent suggestions for improving the analyses, interpretation, and clarity of our presentation.</w:t>
+      </w:r>
+      <w:r>
+        <w:t xml:space="preserve"> </w:t>
+      </w:r>
+      <w:r>
+        <w:t xml:space="preserve">We have carefully gone through the manuscript to incorporate their suggestions.</w:t>
+      </w:r>
+      <w:r>
+        <w:t xml:space="preserve"> </w:t>
+      </w:r>
+      <w:r>
+        <w:t xml:space="preserve">We identified three main themes in the reviews:</w:t>
+      </w:r>
+    </w:p>
+    <w:p>
+      <w:pPr>
+        <w:numPr>
+          <w:ilvl w:val="0"/>
+          <w:numId w:val="1001"/>
+        </w:numPr>
+      </w:pPr>
+      <w:r>
+        <w:t xml:space="preserve">A need for a more in-depth explanation of distributed lag non-linear models, both for a technical audience (for replicability) and for a general ecology audience (for interpretabillity).</w:t>
+      </w:r>
+      <w:r>
+        <w:t xml:space="preserve"> </w:t>
+      </w:r>
+      <w:r>
+        <w:t xml:space="preserve">We have expanded and revised the statistical modeling subsection to improve on this area.</w:t>
+      </w:r>
+    </w:p>
+    <w:p>
+      <w:pPr>
+        <w:numPr>
+          <w:ilvl w:val="0"/>
+          <w:numId w:val="1001"/>
+        </w:numPr>
+      </w:pPr>
+      <w:r>
+        <w:t xml:space="preserve">A need for more discussion of the caveats and limitations of our modeling.</w:t>
+      </w:r>
+      <w:r>
+        <w:t xml:space="preserve"> </w:t>
+      </w:r>
+      <w:r>
+        <w:t xml:space="preserve">For example, since we were not able to test for a statistical interaction between habitat and lagged SPEI, we have revised the results to be more clear about which conclusions are strongly supported by statistical results.</w:t>
+      </w:r>
+    </w:p>
+    <w:p>
+      <w:pPr>
+        <w:numPr>
+          <w:ilvl w:val="0"/>
+          <w:numId w:val="1001"/>
+        </w:numPr>
+      </w:pPr>
+      <w:r>
+        <w:t xml:space="preserve">Finally, reviewer 3’s comments made us re-evaluate our approach to limiting the number of</w:t>
+      </w:r>
+      <w:r>
+        <w:t xml:space="preserve"> </w:t>
+      </w:r>
+      <w:r>
+        <w:t xml:space="preserve">“</w:t>
+      </w:r>
+      <w:r>
+        <w:t xml:space="preserve">knots</w:t>
+      </w:r>
+      <w:r>
+        <w:t xml:space="preserve">”</w:t>
+      </w:r>
+      <w:r>
+        <w:t xml:space="preserve"> </w:t>
+      </w:r>
+      <w:r>
+        <w:t xml:space="preserve">(or maximum basis complexity) in our models.</w:t>
+      </w:r>
+      <w:r>
+        <w:t xml:space="preserve"> </w:t>
+      </w:r>
+      <w:r>
+        <w:t xml:space="preserve">This (along with an updated version of the data with some duplicate plants corrected) lead to some cascading changes in our methods, results, and discussion, although the general conclusion that there are lagged effects of SPEI that differ among vital rates and habitats remains unchanged.</w:t>
+      </w:r>
+      <w:r>
+        <w:t xml:space="preserve"> </w:t>
+      </w:r>
+      <w:r>
+        <w:t xml:space="preserve">Increasing</w:t>
+      </w:r>
+      <w:r>
+        <w:t xml:space="preserve"> </w:t>
+      </w:r>
+      <m:oMath>
+        <m:r>
+          <m:t>k</m:t>
+        </m:r>
+      </m:oMath>
+      <w:r>
+        <w:t xml:space="preserve">, the maximum basis complexity, resulted in changes to the shape of the crossbasis smooths, and have ensured that increasing $k$ further yet does not result in further changes to the shape of the smooths (see model validation supplement).</w:t>
+      </w:r>
+      <w:r>
+        <w:t xml:space="preserve"> </w:t>
+      </w:r>
+      <w:r>
+        <w:t xml:space="preserve">The change in crossbasis shape changed the statistical significance of some lag times for some models.</w:t>
+      </w:r>
+      <w:r>
+        <w:t xml:space="preserve"> </w:t>
+      </w:r>
+      <w:r>
+        <w:t xml:space="preserve">This increase in</w:t>
+      </w:r>
+      <w:r>
+        <w:t xml:space="preserve"> </w:t>
+      </w:r>
+      <m:oMath>
+        <m:r>
+          <m:t>k</m:t>
+        </m:r>
+      </m:oMath>
+      <w:r>
+        <w:t xml:space="preserve"> </w:t>
+      </w:r>
+      <w:r>
+        <w:t xml:space="preserve">increased the computational time for models in a way that scales multiplicatively with random effects terms such that it was no longer feasible to include individual-level random effects.</w:t>
+      </w:r>
+      <w:r>
+        <w:t xml:space="preserve"> </w:t>
+      </w:r>
+      <w:r>
+        <w:t xml:space="preserve">We ensured that removing these individual-level random effects did not bias the results using some data subsets (now mentioned in the updated methods).</w:t>
+      </w:r>
+    </w:p>
+    <w:p>
+      <w:pPr>
+        <w:pStyle w:val="FirstParagraph"/>
+      </w:pPr>
+      <w:r>
+        <w:t xml:space="preserve">The suggestions from all reviewers really improved the manuscript, and we are very thankful for such thorough and thoughtful reviewers.</w:t>
+      </w:r>
+      <w:r>
+        <w:t xml:space="preserve"> </w:t>
+      </w:r>
+      <w:r>
+        <w:t xml:space="preserve">We have addressed all suggestions and comments in detail in our response to reviewer comments below.</w:t>
+      </w:r>
+    </w:p>
+    <w:p>
+      <w:pPr>
+        <w:pStyle w:val="BodyText"/>
+      </w:pPr>
+      <w:r>
+        <w:t xml:space="preserve">Sincerely,</w:t>
+      </w:r>
+    </w:p>
+    <w:p>
+      <w:pPr>
+        <w:pStyle w:val="BodyText"/>
+      </w:pPr>
+      <w:r>
+        <w:t xml:space="preserve">Eric Scott</w:t>
+      </w:r>
+    </w:p>
     <w:bookmarkStart w:id="29" w:name="reviewer-1"/>
     <w:p>
       <w:pPr>
@@ -231,7 +433,7 @@
           <w:iCs/>
           <w:i/>
         </w:rPr>
-        <w:t xml:space="preserve">reduce survival and reproduction….</w:t>
+        <w:t xml:space="preserve">reduce survival and reproduction…</w:t>
       </w:r>
       <w:r>
         <w:rPr>
@@ -244,7 +446,13 @@
         <w:t xml:space="preserve"> </w:t>
       </w:r>
       <w:r>
-        <w:t xml:space="preserve">Additionally, we added a sentence describing forecasted changes in precipitation in the Amazon.</w:t>
+        <w:t xml:space="preserve">(L67–69).</w:t>
+      </w:r>
+      <w:r>
+        <w:t xml:space="preserve"> </w:t>
+      </w:r>
+      <w:r>
+        <w:t xml:space="preserve">Additionally, we added a sentence describing forecasted changes in precipitation in the Amazon (L64).</w:t>
       </w:r>
     </w:p>
     <w:bookmarkEnd w:id="20"/>
@@ -306,7 +514,7 @@
         <w:pStyle w:val="FirstParagraph"/>
       </w:pPr>
       <w:r>
-        <w:t xml:space="preserve">At the reviewer’s suggestion, we have added a short paragraph to the introduction explaining why the pressures of habitat fragmentation and climate change might interact (i.e. be more than additive).</w:t>
+        <w:t xml:space="preserve">At the reviewer’s suggestion, we have added a short paragraph (starting on L74) to the introduction explaining why the pressures of habitat fragmentation and climate change might interact (i.e. be more than additive).</w:t>
       </w:r>
     </w:p>
     <w:bookmarkEnd w:id="21"/>
@@ -661,7 +869,7 @@
         <w:t xml:space="preserve"> </w:t>
       </w:r>
       <w:r>
-        <w:t xml:space="preserve">We have added some text to the discussion describing limitations found in previous simulation studies, and new unpublished evidence that spatial replication may be more valuable than long time series for detecting demographic effects of the environment.</w:t>
+        <w:t xml:space="preserve">We have added some text to the discussion describing limitations found in previous simulation studies, and new unpublished evidence that spatial replication may be more valuable than long time series for detecting demographic effects of the environment (L542–550).</w:t>
       </w:r>
     </w:p>
     <w:p>
@@ -883,37 +1091,22 @@
         <w:pStyle w:val="FirstParagraph"/>
       </w:pPr>
       <w:r>
-        <w:t xml:space="preserve">We have edited the text to omit</w:t>
-      </w:r>
-      <w:r>
-        <w:t xml:space="preserve"> </w:t>
-      </w:r>
-      <w:r>
-        <w:t xml:space="preserve">“</w:t>
-      </w:r>
-      <w:r>
-        <w:t xml:space="preserve">growth,</w:t>
-      </w:r>
-      <w:r>
-        <w:t xml:space="preserve">”</w:t>
-      </w:r>
-      <w:r>
-        <w:t xml:space="preserve"> </w:t>
-      </w:r>
-      <w:r>
-        <w:t xml:space="preserve">and hopefully clarify:</w:t>
-      </w:r>
-      <w:r>
-        <w:t xml:space="preserve"> </w:t>
-      </w:r>
-      <w:r>
-        <w:t xml:space="preserve">“</w:t>
-      </w:r>
-      <w:r>
-        <w:t xml:space="preserve">…the impact of plant size on size in the following year was greatest for mid-sized plants in continuous forest.</w:t>
-      </w:r>
-      <w:r>
-        <w:t xml:space="preserve">”</w:t>
+        <w:t xml:space="preserve">We have replaced this sentence.</w:t>
+      </w:r>
+      <w:r>
+        <w:t xml:space="preserve"> </w:t>
+      </w:r>
+      <w:r>
+        <w:t xml:space="preserve">See our response to</w:t>
+      </w:r>
+      <w:r>
+        <w:t xml:space="preserve"> </w:t>
+      </w:r>
+      <w:r>
+        <w:t xml:space="preserve">2.5</w:t>
+      </w:r>
+      <w:r>
+        <w:t xml:space="preserve">.</w:t>
       </w:r>
     </w:p>
     <w:p>
@@ -1035,7 +1228,13 @@
           <w:iCs/>
           <w:i/>
         </w:rPr>
-        <w:t xml:space="preserve">"Drought conditions could be favorable for H. accuminata flowering due to increased temperatures or decreased cloudiness associated with droughts (Pau et al. 2013),</w:t>
+        <w:t xml:space="preserve">"Drought conditions could be favorable for</w:t>
+      </w:r>
+      <w:r>
+        <w:t xml:space="preserve"> </w:t>
+      </w:r>
+      <w:r>
+        <w:t xml:space="preserve">H. accuminata</w:t>
       </w:r>
       <w:r>
         <w:t xml:space="preserve"> </w:t>
@@ -1045,7 +1244,20 @@
           <w:iCs/>
           <w:i/>
         </w:rPr>
+        <w:t xml:space="preserve">flowering due to increased temperatures or decreased cloudiness associated with droughts (Pau et al. 2013),</w:t>
+      </w:r>
+      <w:r>
+        <w:t xml:space="preserve"> </w:t>
+      </w:r>
+      <w:r>
+        <w:rPr>
+          <w:iCs/>
+          <w:i/>
+        </w:rPr>
         <w:t xml:space="preserve">and the effects could be delayed due to the development time of inflorescences."</w:t>
+      </w:r>
+      <w:r>
+        <w:t xml:space="preserve">(L470-473).</w:t>
       </w:r>
     </w:p>
     <w:bookmarkEnd w:id="27"/>
@@ -1371,7 +1583,7 @@
           <w:iCs/>
           <w:i/>
         </w:rPr>
-        <w:t xml:space="preserve">We used distributed lag non-linear models to understand the delayed effects of standardized precipitation evapotranspiration index (SPEI) on survival, growth, and flowering.</w:t>
+        <w:t xml:space="preserve">We used distributed lag non-linear models to understand the delayed effects of climate (measured as standardized precipitation evapotranspiration index, SPEI) on survival, growth, and flowering.</w:t>
       </w:r>
       <w:r>
         <w:rPr>
@@ -1380,6 +1592,12 @@
         </w:rPr>
         <w:t xml:space="preserve">”</w:t>
       </w:r>
+      <w:r>
+        <w:t xml:space="preserve"> </w:t>
+      </w:r>
+      <w:r>
+        <w:t xml:space="preserve">(L33).</w:t>
+      </w:r>
     </w:p>
     <w:bookmarkEnd w:id="30"/>
     <w:bookmarkStart w:id="31" w:name="R2-2"/>
@@ -1434,7 +1652,7 @@
         <w:t xml:space="preserve"> </w:t>
       </w:r>
       <w:r>
-        <w:t xml:space="preserve">We have re-ordered this sentence to emphasize the hypothesis that fragmentation alters survival, growth, or reproduction with the caveat that few studies have determined which of these vital rate changes are driving extinctions.</w:t>
+        <w:t xml:space="preserve">We have re-ordered this sentence (now L50) to emphasize the hypothesis that fragmentation alters survival, growth, or reproduction with the caveat that few studies have determined which of these vital rate changes are driving extinctions.</w:t>
       </w:r>
     </w:p>
     <w:bookmarkEnd w:id="31"/>
@@ -1508,13 +1726,31 @@
         <w:t xml:space="preserve"> </w:t>
       </w:r>
       <w:r>
+        <w:rPr>
+          <w:iCs/>
+          <w:i/>
+        </w:rPr>
         <w:t xml:space="preserve">“</w:t>
       </w:r>
       <w:r>
+        <w:rPr>
+          <w:iCs/>
+          <w:i/>
+        </w:rPr>
         <w:t xml:space="preserve">…the height of each plant (i.e. distance from the ground to the tallest leaf tip)</w:t>
       </w:r>
       <w:r>
+        <w:rPr>
+          <w:iCs/>
+          <w:i/>
+        </w:rPr>
         <w:t xml:space="preserve">”</w:t>
+      </w:r>
+      <w:r>
+        <w:t xml:space="preserve"> </w:t>
+      </w:r>
+      <w:r>
+        <w:t xml:space="preserve">(L152)</w:t>
       </w:r>
     </w:p>
     <w:bookmarkEnd w:id="32"/>
@@ -1546,7 +1782,7 @@
         <w:pStyle w:val="FirstParagraph"/>
       </w:pPr>
       <w:r>
-        <w:t xml:space="preserve">We have added a sentence to the results that refers to this figure.</w:t>
+        <w:t xml:space="preserve">We have added a sentence to the results that refers to this figure (L284).</w:t>
       </w:r>
     </w:p>
     <w:bookmarkEnd w:id="33"/>
@@ -1605,10 +1841,20 @@
         <w:t xml:space="preserve">“</w:t>
       </w:r>
       <w:r>
+        <w:rPr>
+          <w:iCs/>
+          <w:i/>
+        </w:rPr>
         <w:t xml:space="preserve">Although plants were significantly larger in continuous forest compared to fragments, the effect of size in year t on size in year t+1 is nearly identical in the two habitats.</w:t>
       </w:r>
       <w:r>
         <w:t xml:space="preserve">”</w:t>
+      </w:r>
+      <w:r>
+        <w:t xml:space="preserve"> </w:t>
+      </w:r>
+      <w:r>
+        <w:t xml:space="preserve">(L303).</w:t>
       </w:r>
       <w:r>
         <w:t xml:space="preserve"> </w:t>
@@ -1851,7 +2097,7 @@
         <w:t xml:space="preserve"> </w:t>
       </w:r>
       <w:r>
-        <w:t xml:space="preserve">It has been re-worded to clarify.</w:t>
+        <w:t xml:space="preserve">It has been re-worded to clarify (L348).</w:t>
       </w:r>
     </w:p>
     <w:bookmarkEnd w:id="37"/>
@@ -1914,7 +2160,7 @@
         <w:t xml:space="preserve"> </w:t>
       </w:r>
       <w:r>
-        <w:t xml:space="preserve">However, to reduce confusion here, we have changed</w:t>
+        <w:t xml:space="preserve">However, to reduce confusion here, we have removed</w:t>
       </w:r>
       <w:r>
         <w:t xml:space="preserve"> </w:t>
@@ -1932,7 +2178,7 @@
         <w:t xml:space="preserve"> </w:t>
       </w:r>
       <w:r>
-        <w:t xml:space="preserve">to</w:t>
+        <w:t xml:space="preserve">so as not to imply statistical significance for all of</w:t>
       </w:r>
       <w:r>
         <w:t xml:space="preserve"> </w:t>
@@ -1941,7 +2187,7 @@
         <w:t xml:space="preserve">“</w:t>
       </w:r>
       <w:r>
-        <w:t xml:space="preserve">substantially</w:t>
+        <w:t xml:space="preserve">magnitude, directions and lag times</w:t>
       </w:r>
       <w:r>
         <w:t xml:space="preserve">”</w:t>
@@ -1950,19 +2196,7 @@
         <w:t xml:space="preserve"> </w:t>
       </w:r>
       <w:r>
-        <w:t xml:space="preserve">so as not to imply statistical significance for all of</w:t>
-      </w:r>
-      <w:r>
-        <w:t xml:space="preserve"> </w:t>
-      </w:r>
-      <w:r>
-        <w:t xml:space="preserve">“</w:t>
-      </w:r>
-      <w:r>
-        <w:t xml:space="preserve">magnitude, direction and lag time.</w:t>
-      </w:r>
-      <w:r>
-        <w:t xml:space="preserve">”</w:t>
+        <w:t xml:space="preserve">(L. 377).</w:t>
       </w:r>
       <w:r>
         <w:t xml:space="preserve"> </w:t>
@@ -2172,7 +2406,7 @@
         <w:t xml:space="preserve"> </w:t>
       </w:r>
       <w:r>
-        <w:t xml:space="preserve">We have edited this sentence accordingly.</w:t>
+        <w:t xml:space="preserve">We have edited this sentence accordingly (L436).</w:t>
       </w:r>
     </w:p>
     <w:bookmarkEnd w:id="41"/>
@@ -2382,7 +2616,7 @@
         <w:t xml:space="preserve"> </w:t>
       </w:r>
       <w:r>
-        <w:t xml:space="preserve">We have therefore revised the example in this paragraph to focus on literature that shows positive effects of temperature and negative effects of cloudiness on flowering in tropical plants—weather conditions both associated with droughts.</w:t>
+        <w:t xml:space="preserve">We have therefore revised the example in this paragraph (starting on L462) to focus on literature that shows positive effects of temperature and negative effects of cloudiness on flowering in tropical plants—weather conditions both associated with droughts.</w:t>
       </w:r>
       <w:r>
         <w:t xml:space="preserve"> </w:t>
@@ -2501,7 +2735,7 @@
         <w:pStyle w:val="FirstParagraph"/>
       </w:pPr>
       <w:r>
-        <w:t xml:space="preserve">We agree with the reviewer and have replaced this sentence with a more in-depth explanation of Bruna et al. 2002.</w:t>
+        <w:t xml:space="preserve">We agree with the reviewer and have replaced this sentence with a more in-depth explanation of Bruna et al. 2002 (L480).</w:t>
       </w:r>
     </w:p>
     <w:bookmarkEnd w:id="47"/>
@@ -2619,7 +2853,7 @@
         <w:t xml:space="preserve"> </w:t>
       </w:r>
       <w:r>
-        <w:t xml:space="preserve">We have revised this paragraph to emphasize the above points.</w:t>
+        <w:t xml:space="preserve">We have revised this paragraph (starting on L498) to emphasize the above points.</w:t>
       </w:r>
     </w:p>
     <w:bookmarkEnd w:id="48"/>
@@ -2694,7 +2928,7 @@
         <w:t xml:space="preserve"> </w:t>
       </w:r>
       <w:r>
-        <w:t xml:space="preserve">We have added a paragraph to the discussion regarding effects of wet conditions on tropical plants.</w:t>
+        <w:t xml:space="preserve">We have added a paragraph (L542) to the discussion regarding effects of wet conditions on tropical plants.</w:t>
       </w:r>
     </w:p>
     <w:bookmarkEnd w:id="49"/>
@@ -2800,10 +3034,20 @@
         <w:t xml:space="preserve">“</w:t>
       </w:r>
       <w:r>
+        <w:rPr>
+          <w:iCs/>
+          <w:i/>
+        </w:rPr>
         <w:t xml:space="preserve">The ability to identify size-specific lagged responses may be especially complicated given size is rarely measured at the same time scale (e.g. monthly) as climate drivers.</w:t>
       </w:r>
       <w:r>
         <w:t xml:space="preserve">”</w:t>
+      </w:r>
+      <w:r>
+        <w:t xml:space="preserve"> </w:t>
+      </w:r>
+      <w:r>
+        <w:t xml:space="preserve">(L533).</w:t>
       </w:r>
     </w:p>
     <w:bookmarkEnd w:id="51"/>
@@ -3010,6 +3254,12 @@
           <w:i/>
         </w:rPr>
         <w:t xml:space="preserve">”</w:t>
+      </w:r>
+      <w:r>
+        <w:t xml:space="preserve"> </w:t>
+      </w:r>
+      <w:r>
+        <w:t xml:space="preserve">(L159–164).</w:t>
       </w:r>
     </w:p>
     <w:p>
@@ -3239,7 +3489,7 @@
         <w:t xml:space="preserve"> </w:t>
       </w:r>
       <w:r>
-        <w:t xml:space="preserve">We have also corrected the error in the random effect equation so that only one variance is estimated.</w:t>
+        <w:t xml:space="preserve">We have also corrected the error in the random effect equation so that only one variance is included.</w:t>
       </w:r>
       <w:r>
         <w:t xml:space="preserve"> </w:t>
@@ -3659,7 +3909,7 @@
         <w:t xml:space="preserve"> </w:t>
       </w:r>
       <w:r>
-        <w:t xml:space="preserve">We added a paragraph to the methods explaining our strategy for visualizing the GAM results.</w:t>
+        <w:t xml:space="preserve">We added a paragraph to the methods (L260) explaining our strategy for visualizing the GAM results.</w:t>
       </w:r>
     </w:p>
     <w:p>
@@ -4013,7 +4263,7 @@
         <w:t xml:space="preserve"> </w:t>
       </w:r>
       <w:r>
-        <w:t xml:space="preserve">We have edited this sentence accordingly.</w:t>
+        <w:t xml:space="preserve">We have edited this sentence accordingly (L436–438).</w:t>
       </w:r>
     </w:p>
     <w:bookmarkEnd w:id="64"/>
@@ -4057,7 +4307,7 @@
         <w:pStyle w:val="FirstParagraph"/>
       </w:pPr>
       <w:r>
-        <w:t xml:space="preserve">We We have revised this paragraph to clarify.</w:t>
+        <w:t xml:space="preserve">We We have revised this paragraph to clarify (L498).</w:t>
       </w:r>
       <w:r>
         <w:t xml:space="preserve"> </w:t>
@@ -4583,6 +4833,91 @@
     <w:lvl w:ilvl="8">
       <w:numFmt w:val="bullet"/>
       <w:lvlText w:val=" "/>
+      <w:lvlJc w:val="left"/>
+      <w:pPr>
+        <w:ind w:left="6480" w:hanging="480"/>
+      </w:pPr>
+    </w:lvl>
+  </w:abstractNum>
+  <w:abstractNum w:abstractNumId="99421">
+    <w:nsid w:val="A99421"/>
+    <w:multiLevelType w:val="multilevel"/>
+    <w:lvl w:ilvl="0">
+      <w:start w:val="1"/>
+      <w:numFmt w:val="decimal"/>
+      <w:lvlText w:val="%1)"/>
+      <w:lvlJc w:val="left"/>
+      <w:pPr>
+        <w:ind w:left="720" w:hanging="480"/>
+      </w:pPr>
+    </w:lvl>
+    <w:lvl w:ilvl="1">
+      <w:start w:val="1"/>
+      <w:numFmt w:val="decimal"/>
+      <w:lvlText w:val="%2)"/>
+      <w:lvlJc w:val="left"/>
+      <w:pPr>
+        <w:ind w:left="1440" w:hanging="480"/>
+      </w:pPr>
+    </w:lvl>
+    <w:lvl w:ilvl="2">
+      <w:start w:val="1"/>
+      <w:numFmt w:val="decimal"/>
+      <w:lvlText w:val="%3)"/>
+      <w:lvlJc w:val="left"/>
+      <w:pPr>
+        <w:ind w:left="2160" w:hanging="480"/>
+      </w:pPr>
+    </w:lvl>
+    <w:lvl w:ilvl="3">
+      <w:start w:val="1"/>
+      <w:numFmt w:val="decimal"/>
+      <w:lvlText w:val="%4)"/>
+      <w:lvlJc w:val="left"/>
+      <w:pPr>
+        <w:ind w:left="2880" w:hanging="480"/>
+      </w:pPr>
+    </w:lvl>
+    <w:lvl w:ilvl="4">
+      <w:start w:val="1"/>
+      <w:numFmt w:val="decimal"/>
+      <w:lvlText w:val="%5)"/>
+      <w:lvlJc w:val="left"/>
+      <w:pPr>
+        <w:ind w:left="3600" w:hanging="480"/>
+      </w:pPr>
+    </w:lvl>
+    <w:lvl w:ilvl="5">
+      <w:start w:val="1"/>
+      <w:numFmt w:val="decimal"/>
+      <w:lvlText w:val="%6)"/>
+      <w:lvlJc w:val="left"/>
+      <w:pPr>
+        <w:ind w:left="4320" w:hanging="480"/>
+      </w:pPr>
+    </w:lvl>
+    <w:lvl w:ilvl="6">
+      <w:start w:val="1"/>
+      <w:numFmt w:val="decimal"/>
+      <w:lvlText w:val="%7)"/>
+      <w:lvlJc w:val="left"/>
+      <w:pPr>
+        <w:ind w:left="5040" w:hanging="480"/>
+      </w:pPr>
+    </w:lvl>
+    <w:lvl w:ilvl="7">
+      <w:start w:val="1"/>
+      <w:numFmt w:val="decimal"/>
+      <w:lvlText w:val="%8)"/>
+      <w:lvlJc w:val="left"/>
+      <w:pPr>
+        <w:ind w:left="5760" w:hanging="480"/>
+      </w:pPr>
+    </w:lvl>
+    <w:lvl w:ilvl="8">
+      <w:start w:val="1"/>
+      <w:numFmt w:val="decimal"/>
+      <w:lvlText w:val="%9)"/>
       <w:lvlJc w:val="left"/>
       <w:pPr>
         <w:ind w:left="6480" w:hanging="480"/>
@@ -4654,6 +4989,36 @@
   </w:num>
   <w:num w:numId="1000">
     <w:abstractNumId w:val="990"/>
+  </w:num>
+  <w:num w:numId="1001">
+    <w:abstractNumId w:val="99421"/>
+    <w:lvlOverride w:ilvl="0">
+      <w:startOverride w:val="1"/>
+    </w:lvlOverride>
+    <w:lvlOverride w:ilvl="1">
+      <w:startOverride w:val="1"/>
+    </w:lvlOverride>
+    <w:lvlOverride w:ilvl="2">
+      <w:startOverride w:val="1"/>
+    </w:lvlOverride>
+    <w:lvlOverride w:ilvl="3">
+      <w:startOverride w:val="1"/>
+    </w:lvlOverride>
+    <w:lvlOverride w:ilvl="4">
+      <w:startOverride w:val="1"/>
+    </w:lvlOverride>
+    <w:lvlOverride w:ilvl="5">
+      <w:startOverride w:val="1"/>
+    </w:lvlOverride>
+    <w:lvlOverride w:ilvl="6">
+      <w:startOverride w:val="1"/>
+    </w:lvlOverride>
+    <w:lvlOverride w:ilvl="7">
+      <w:startOverride w:val="1"/>
+    </w:lvlOverride>
+    <w:lvlOverride w:ilvl="8">
+      <w:startOverride w:val="1"/>
+    </w:lvlOverride>
   </w:num>
 </w:numbering>
 </file>

</xml_diff>